<commit_message>
Project Proposal and Team Selection
</commit_message>
<xml_diff>
--- a/documentation/ProjectProposal.docx
+++ b/documentation/ProjectProposal.docx
@@ -306,7 +306,6 @@
           <w:sz w:val="28"/>
         </w:rPr>
       </w:pPr>
-      <w:bookmarkStart w:id="0" w:name="_GoBack"/>
       <w:r>
         <w:rPr>
           <w:rFonts w:ascii="Times New Roman" w:hAnsi="Times New Roman" w:cs="Times New Roman"/>
@@ -314,8 +313,93 @@
           <w:sz w:val="28"/>
         </w:rPr>
         <w:lastRenderedPageBreak/>
-        <w:t>Customer Expectations Identification</w:t>
-      </w:r>
+        <w:t>Product Overview</w:t>
+      </w:r>
+    </w:p>
+    <w:p>
+      <w:pPr>
+        <w:spacing w:line="276" w:lineRule="auto"/>
+        <w:jc w:val="both"/>
+        <w:rPr>
+          <w:rFonts w:ascii="Times New Roman" w:hAnsi="Times New Roman" w:cs="Times New Roman"/>
+          <w:sz w:val="24"/>
+        </w:rPr>
+      </w:pPr>
+      <w:r>
+        <w:rPr>
+          <w:rFonts w:ascii="Times New Roman" w:hAnsi="Times New Roman" w:cs="Times New Roman"/>
+          <w:sz w:val="24"/>
+        </w:rPr>
+        <w:t>Feed Me (name tentative), is a cross platform application (mobile, web) that provides intelligent, custom restaurant recommendations for its users with the objective of eliminating the difficult decision process which accompanies choosing where to eat.</w:t>
+      </w:r>
+    </w:p>
+    <w:p>
+      <w:pPr>
+        <w:spacing w:line="276" w:lineRule="auto"/>
+        <w:jc w:val="both"/>
+        <w:rPr>
+          <w:rFonts w:ascii="Times New Roman" w:hAnsi="Times New Roman" w:cs="Times New Roman"/>
+          <w:sz w:val="24"/>
+        </w:rPr>
+      </w:pPr>
+      <w:r>
+        <w:rPr>
+          <w:rFonts w:ascii="Times New Roman" w:hAnsi="Times New Roman" w:cs="Times New Roman"/>
+          <w:sz w:val="24"/>
+        </w:rPr>
+        <w:tab/>
+        <w:t xml:space="preserve">The product will make its decision based upon a variety of factors including an individual’s food preferences, budgetary constraints, and location. Based upon publicly provided data from a variety of existing food review and recommendation services (i.e. Yelp, Google Reviews, Instagram, Facebook, etc.), the application will present users with a limited set of options for places to eat. What distinguishes the proposed product from other food review and location services is that the product will recommend </w:t>
+      </w:r>
+      <w:r>
+        <w:rPr>
+          <w:rFonts w:ascii="Times New Roman" w:hAnsi="Times New Roman" w:cs="Times New Roman"/>
+          <w:sz w:val="24"/>
+        </w:rPr>
+        <w:t xml:space="preserve">a restaurant for the user rather than require the user to search through its database to find a restaurant themselves. </w:t>
+      </w:r>
+    </w:p>
+    <w:p>
+      <w:pPr>
+        <w:spacing w:line="276" w:lineRule="auto"/>
+        <w:jc w:val="both"/>
+        <w:rPr>
+          <w:rFonts w:ascii="Times New Roman" w:hAnsi="Times New Roman" w:cs="Times New Roman"/>
+          <w:sz w:val="24"/>
+        </w:rPr>
+      </w:pPr>
+      <w:r>
+        <w:rPr>
+          <w:rFonts w:ascii="Times New Roman" w:hAnsi="Times New Roman" w:cs="Times New Roman"/>
+          <w:sz w:val="24"/>
+        </w:rPr>
+        <w:tab/>
+        <w:t xml:space="preserve">Auxiliary to the product’s primary purpose, the application should provide other functionality related to its main goal of meal-based decision making. This includes a means of coordinating meals with other users (and taking shared meal preferences in account to meal planning), tracking available budgets, and providing a means for users to refine their preferences by providing feedback for the restaurants chosen for them. Moreover, the application should provide a means of generating revenue. Both a premium, </w:t>
+      </w:r>
+      <w:proofErr w:type="gramStart"/>
+      <w:r>
+        <w:rPr>
+          <w:rFonts w:ascii="Times New Roman" w:hAnsi="Times New Roman" w:cs="Times New Roman"/>
+          <w:sz w:val="24"/>
+        </w:rPr>
+        <w:t>subscription based</w:t>
+      </w:r>
+      <w:proofErr w:type="gramEnd"/>
+      <w:r>
+        <w:rPr>
+          <w:rFonts w:ascii="Times New Roman" w:hAnsi="Times New Roman" w:cs="Times New Roman"/>
+          <w:sz w:val="24"/>
+        </w:rPr>
+        <w:t xml:space="preserve"> version of the service with expanded capabilities will be offered as well as a means for businesses to pay to boost their rating in the algorithm (or advertise outside of said decision making function).</w:t>
+      </w:r>
+    </w:p>
+    <w:p>
+      <w:pPr>
+        <w:spacing w:line="276" w:lineRule="auto"/>
+        <w:rPr>
+          <w:rFonts w:ascii="Times New Roman" w:hAnsi="Times New Roman" w:cs="Times New Roman"/>
+          <w:sz w:val="24"/>
+        </w:rPr>
+      </w:pPr>
     </w:p>
     <w:p>
       <w:pPr>
@@ -332,8 +416,282 @@
           <w:i/>
           <w:sz w:val="28"/>
         </w:rPr>
-        <w:t>Project Constraints</w:t>
-      </w:r>
+        <w:t>Customer Expectations Identification</w:t>
+      </w:r>
+    </w:p>
+    <w:p>
+      <w:pPr>
+        <w:spacing w:line="276" w:lineRule="auto"/>
+        <w:jc w:val="both"/>
+        <w:rPr>
+          <w:rFonts w:ascii="Times New Roman" w:hAnsi="Times New Roman" w:cs="Times New Roman"/>
+          <w:sz w:val="24"/>
+        </w:rPr>
+      </w:pPr>
+      <w:r>
+        <w:rPr>
+          <w:rFonts w:ascii="Times New Roman" w:hAnsi="Times New Roman" w:cs="Times New Roman"/>
+          <w:sz w:val="24"/>
+        </w:rPr>
+        <w:t xml:space="preserve">The </w:t>
+      </w:r>
+      <w:r>
+        <w:rPr>
+          <w:rFonts w:ascii="Times New Roman" w:hAnsi="Times New Roman" w:cs="Times New Roman"/>
+          <w:sz w:val="24"/>
+        </w:rPr>
+        <w:t>product would appeal to a wide variety of customers. In the customer discovery and identification process, several key groups of shareholders were identified along with their potential expectations for the proposed product.</w:t>
+      </w:r>
+    </w:p>
+    <w:p>
+      <w:pPr>
+        <w:spacing w:line="276" w:lineRule="auto"/>
+        <w:jc w:val="both"/>
+        <w:rPr>
+          <w:rFonts w:ascii="Times New Roman" w:hAnsi="Times New Roman" w:cs="Times New Roman"/>
+          <w:sz w:val="24"/>
+        </w:rPr>
+      </w:pPr>
+      <w:r>
+        <w:rPr>
+          <w:rFonts w:ascii="Times New Roman" w:hAnsi="Times New Roman" w:cs="Times New Roman"/>
+          <w:sz w:val="24"/>
+        </w:rPr>
+        <w:tab/>
+        <w:t xml:space="preserve">The primary </w:t>
+      </w:r>
+      <w:r>
+        <w:rPr>
+          <w:rFonts w:ascii="Times New Roman" w:hAnsi="Times New Roman" w:cs="Times New Roman"/>
+          <w:sz w:val="24"/>
+        </w:rPr>
+        <w:t xml:space="preserve">project </w:t>
+      </w:r>
+      <w:r>
+        <w:rPr>
+          <w:rFonts w:ascii="Times New Roman" w:hAnsi="Times New Roman" w:cs="Times New Roman"/>
+          <w:sz w:val="24"/>
+        </w:rPr>
+        <w:t xml:space="preserve">stakeholder </w:t>
+      </w:r>
+      <w:r>
+        <w:rPr>
+          <w:rFonts w:ascii="Times New Roman" w:hAnsi="Times New Roman" w:cs="Times New Roman"/>
+          <w:sz w:val="24"/>
+        </w:rPr>
+        <w:t xml:space="preserve">and potential customers </w:t>
+      </w:r>
+      <w:r>
+        <w:rPr>
+          <w:rFonts w:ascii="Times New Roman" w:hAnsi="Times New Roman" w:cs="Times New Roman"/>
+          <w:sz w:val="24"/>
+        </w:rPr>
+        <w:t xml:space="preserve">are young, urban professionals and students whom, during customer research, were identified as being most likely to eat out </w:t>
+      </w:r>
+      <w:r>
+        <w:rPr>
+          <w:rFonts w:ascii="Times New Roman" w:hAnsi="Times New Roman" w:cs="Times New Roman"/>
+          <w:sz w:val="24"/>
+        </w:rPr>
+        <w:t xml:space="preserve">regularly </w:t>
+      </w:r>
+      <w:r>
+        <w:rPr>
+          <w:rFonts w:ascii="Times New Roman" w:hAnsi="Times New Roman" w:cs="Times New Roman"/>
+          <w:sz w:val="24"/>
+        </w:rPr>
+        <w:t xml:space="preserve">for their meals (rather than cooking). Furthermore, they are more likely to eat socially (i.e. with other individuals) and consult online services </w:t>
+      </w:r>
+      <w:r>
+        <w:rPr>
+          <w:rFonts w:ascii="Times New Roman" w:hAnsi="Times New Roman" w:cs="Times New Roman"/>
+          <w:sz w:val="24"/>
+        </w:rPr>
+        <w:t>in determining where to eat</w:t>
+      </w:r>
+      <w:r>
+        <w:rPr>
+          <w:rFonts w:ascii="Times New Roman" w:hAnsi="Times New Roman" w:cs="Times New Roman"/>
+          <w:sz w:val="24"/>
+        </w:rPr>
+        <w:t>.</w:t>
+      </w:r>
+      <w:r>
+        <w:rPr>
+          <w:rFonts w:ascii="Times New Roman" w:hAnsi="Times New Roman" w:cs="Times New Roman"/>
+          <w:sz w:val="24"/>
+        </w:rPr>
+        <w:t xml:space="preserve"> One pain point which was identified among this customer base is that traditional online food recommendation services require some amount of vetting and research as services such as Yelp may have ingenuine reviews and ratings. Furthermore, a chief complaint amongst this customer base is that, even when presented with options on said platforms, choosing one or two potential choices is often difficult</w:t>
+      </w:r>
+      <w:r>
+        <w:rPr>
+          <w:rFonts w:ascii="Times New Roman" w:hAnsi="Times New Roman" w:cs="Times New Roman"/>
+          <w:sz w:val="24"/>
+        </w:rPr>
+        <w:t xml:space="preserve"> (due to general indecision)</w:t>
+      </w:r>
+      <w:r>
+        <w:rPr>
+          <w:rFonts w:ascii="Times New Roman" w:hAnsi="Times New Roman" w:cs="Times New Roman"/>
+          <w:sz w:val="24"/>
+        </w:rPr>
+        <w:t>.</w:t>
+      </w:r>
+      <w:r>
+        <w:rPr>
+          <w:rFonts w:ascii="Times New Roman" w:hAnsi="Times New Roman" w:cs="Times New Roman"/>
+          <w:sz w:val="24"/>
+        </w:rPr>
+        <w:t xml:space="preserve"> An auxiliary pain point is that coordinating meals with other individuals can be difficult due to varying availability, difficulty of identifying interest and differing food preferences. These customer’s expectations, therefore, are that the product </w:t>
+      </w:r>
+      <w:proofErr w:type="gramStart"/>
+      <w:r>
+        <w:rPr>
+          <w:rFonts w:ascii="Times New Roman" w:hAnsi="Times New Roman" w:cs="Times New Roman"/>
+          <w:i/>
+          <w:sz w:val="24"/>
+        </w:rPr>
+        <w:t>make a decision</w:t>
+      </w:r>
+      <w:proofErr w:type="gramEnd"/>
+      <w:r>
+        <w:rPr>
+          <w:rFonts w:ascii="Times New Roman" w:hAnsi="Times New Roman" w:cs="Times New Roman"/>
+          <w:sz w:val="24"/>
+        </w:rPr>
+        <w:t xml:space="preserve"> for the user rather than just offer a search functionality through a database of restaurant option. This decision should require minimal user input and should be representative of their </w:t>
+      </w:r>
+      <w:r>
+        <w:rPr>
+          <w:rFonts w:ascii="Times New Roman" w:hAnsi="Times New Roman" w:cs="Times New Roman"/>
+          <w:sz w:val="24"/>
+        </w:rPr>
+        <w:lastRenderedPageBreak/>
+        <w:t>individual preferences. Finally, the product should product a social interaction component to allow different users to coordinate food decisions collaboratively.</w:t>
+      </w:r>
+    </w:p>
+    <w:p>
+      <w:pPr>
+        <w:spacing w:line="276" w:lineRule="auto"/>
+        <w:jc w:val="both"/>
+        <w:rPr>
+          <w:rFonts w:ascii="Times New Roman" w:hAnsi="Times New Roman" w:cs="Times New Roman"/>
+          <w:sz w:val="24"/>
+        </w:rPr>
+      </w:pPr>
+      <w:r>
+        <w:rPr>
+          <w:rFonts w:ascii="Times New Roman" w:hAnsi="Times New Roman" w:cs="Times New Roman"/>
+          <w:sz w:val="24"/>
+        </w:rPr>
+        <w:tab/>
+        <w:t xml:space="preserve">A secondary stakeholder for the project, and alternative customer are travelers. Many tourists wish to immerse themselves in the locations to which they are travelling. First and </w:t>
+      </w:r>
+      <w:proofErr w:type="gramStart"/>
+      <w:r>
+        <w:rPr>
+          <w:rFonts w:ascii="Times New Roman" w:hAnsi="Times New Roman" w:cs="Times New Roman"/>
+          <w:sz w:val="24"/>
+        </w:rPr>
+        <w:t>foremost</w:t>
+      </w:r>
+      <w:proofErr w:type="gramEnd"/>
+      <w:r>
+        <w:rPr>
+          <w:rFonts w:ascii="Times New Roman" w:hAnsi="Times New Roman" w:cs="Times New Roman"/>
+          <w:sz w:val="24"/>
+        </w:rPr>
+        <w:t xml:space="preserve"> to this immersion is food. However, many tourists find it hard to find a “local favorite” both representative of the local cuisine and compatible with their dietary preferences and their willingness to explore food options outside of their comfort zone. Traditional </w:t>
+      </w:r>
+      <w:proofErr w:type="gramStart"/>
+      <w:r>
+        <w:rPr>
+          <w:rFonts w:ascii="Times New Roman" w:hAnsi="Times New Roman" w:cs="Times New Roman"/>
+          <w:sz w:val="24"/>
+        </w:rPr>
+        <w:t>search based</w:t>
+      </w:r>
+      <w:proofErr w:type="gramEnd"/>
+      <w:r>
+        <w:rPr>
+          <w:rFonts w:ascii="Times New Roman" w:hAnsi="Times New Roman" w:cs="Times New Roman"/>
+          <w:sz w:val="24"/>
+        </w:rPr>
+        <w:t xml:space="preserve"> food review platforms may be biased by other tourist reviews (and therefore their restaurant recommendations may not be truly representative of local culture) and also require the tourist to be familiar with the locale (nuances </w:t>
+      </w:r>
+      <w:r>
+        <w:rPr>
+          <w:rFonts w:ascii="Times New Roman" w:hAnsi="Times New Roman" w:cs="Times New Roman"/>
+          <w:sz w:val="24"/>
+        </w:rPr>
+        <w:t xml:space="preserve">related to neighborhood and food specialties, i.e. where is Chinatown) as well as local specialties and food offerings. They expect from a platform that advertises to help make food decisions, that is have a means of understanding local food trends and making decisions based upon that information. </w:t>
+      </w:r>
+    </w:p>
+    <w:p>
+      <w:pPr>
+        <w:spacing w:line="276" w:lineRule="auto"/>
+        <w:jc w:val="both"/>
+        <w:rPr>
+          <w:rFonts w:ascii="Times New Roman" w:hAnsi="Times New Roman" w:cs="Times New Roman"/>
+          <w:sz w:val="24"/>
+        </w:rPr>
+      </w:pPr>
+      <w:r>
+        <w:rPr>
+          <w:rFonts w:ascii="Times New Roman" w:hAnsi="Times New Roman" w:cs="Times New Roman"/>
+          <w:sz w:val="24"/>
+        </w:rPr>
+        <w:tab/>
+        <w:t>The final project stakeholder is the Software Engineering course and its faculty facilitator, Professor Strauss, whom is responsible for evaluating the project and its development process as well as laying out the requirements for its deliverables and their deadlines. His expectation is that the project be completed on time, using a well fit Software Engineering project management process</w:t>
+      </w:r>
+      <w:r>
+        <w:rPr>
+          <w:rFonts w:ascii="Times New Roman" w:hAnsi="Times New Roman" w:cs="Times New Roman"/>
+          <w:sz w:val="24"/>
+        </w:rPr>
+        <w:t xml:space="preserve">.  Furthermore, an expectation of the course is that it </w:t>
+      </w:r>
+      <w:proofErr w:type="gramStart"/>
+      <w:r>
+        <w:rPr>
+          <w:rFonts w:ascii="Times New Roman" w:hAnsi="Times New Roman" w:cs="Times New Roman"/>
+          <w:sz w:val="24"/>
+        </w:rPr>
+        <w:t>develop</w:t>
+      </w:r>
+      <w:proofErr w:type="gramEnd"/>
+      <w:r>
+        <w:rPr>
+          <w:rFonts w:ascii="Times New Roman" w:hAnsi="Times New Roman" w:cs="Times New Roman"/>
+          <w:sz w:val="24"/>
+        </w:rPr>
+        <w:t xml:space="preserve"> the entrepreneurial skills of its participants.  </w:t>
+      </w:r>
+      <w:proofErr w:type="gramStart"/>
+      <w:r>
+        <w:rPr>
+          <w:rFonts w:ascii="Times New Roman" w:hAnsi="Times New Roman" w:cs="Times New Roman"/>
+          <w:sz w:val="24"/>
+        </w:rPr>
+        <w:t>Therefore</w:t>
+      </w:r>
+      <w:proofErr w:type="gramEnd"/>
+      <w:r>
+        <w:rPr>
+          <w:rFonts w:ascii="Times New Roman" w:hAnsi="Times New Roman" w:cs="Times New Roman"/>
+          <w:sz w:val="24"/>
+        </w:rPr>
+        <w:t xml:space="preserve"> the project should demonstrate some entrepreneurial consideration.</w:t>
+      </w:r>
+    </w:p>
+    <w:p>
+      <w:pPr>
+        <w:spacing w:line="276" w:lineRule="auto"/>
+        <w:rPr>
+          <w:rFonts w:ascii="Times New Roman" w:hAnsi="Times New Roman" w:cs="Times New Roman"/>
+          <w:sz w:val="24"/>
+        </w:rPr>
+      </w:pPr>
     </w:p>
     <w:p>
       <w:pPr>
@@ -350,8 +708,54 @@
           <w:i/>
           <w:sz w:val="28"/>
         </w:rPr>
-        <w:t>Requirements Definition</w:t>
-      </w:r>
+        <w:t>Project Constraints</w:t>
+      </w:r>
+    </w:p>
+    <w:p>
+      <w:pPr>
+        <w:spacing w:line="276" w:lineRule="auto"/>
+        <w:rPr>
+          <w:rFonts w:ascii="Times New Roman" w:hAnsi="Times New Roman" w:cs="Times New Roman"/>
+          <w:sz w:val="24"/>
+        </w:rPr>
+      </w:pPr>
+      <w:r>
+        <w:rPr>
+          <w:rFonts w:ascii="Times New Roman" w:hAnsi="Times New Roman" w:cs="Times New Roman"/>
+          <w:sz w:val="24"/>
+        </w:rPr>
+        <w:t xml:space="preserve">The constraints of the project are </w:t>
+      </w:r>
+      <w:r>
+        <w:rPr>
+          <w:rFonts w:ascii="Times New Roman" w:hAnsi="Times New Roman" w:cs="Times New Roman"/>
+          <w:sz w:val="24"/>
+        </w:rPr>
+        <w:t xml:space="preserve">that </w:t>
+      </w:r>
+      <w:r>
+        <w:rPr>
+          <w:rFonts w:ascii="Times New Roman" w:hAnsi="Times New Roman" w:cs="Times New Roman"/>
+          <w:sz w:val="24"/>
+        </w:rPr>
+        <w:t>it be completed in the allotted time by the course and its facilitator</w:t>
+      </w:r>
+      <w:r>
+        <w:rPr>
+          <w:rFonts w:ascii="Times New Roman" w:hAnsi="Times New Roman" w:cs="Times New Roman"/>
+          <w:sz w:val="24"/>
+        </w:rPr>
+        <w:t xml:space="preserve"> and that it be completed by a project team of at most four individuals. This small team and finite time allotment mean that the scope of the product must be limited and realistically achievable.  </w:t>
+      </w:r>
+    </w:p>
+    <w:p>
+      <w:pPr>
+        <w:spacing w:line="276" w:lineRule="auto"/>
+        <w:rPr>
+          <w:rFonts w:ascii="Times New Roman" w:hAnsi="Times New Roman" w:cs="Times New Roman"/>
+          <w:sz w:val="28"/>
+        </w:rPr>
+      </w:pPr>
     </w:p>
     <w:p>
       <w:pPr>
@@ -368,29 +772,1766 @@
           <w:i/>
           <w:sz w:val="28"/>
         </w:rPr>
+        <w:t>Requirements Definition</w:t>
+      </w:r>
+    </w:p>
+    <w:p>
+      <w:pPr>
+        <w:spacing w:line="276" w:lineRule="auto"/>
+        <w:rPr>
+          <w:rFonts w:ascii="Times New Roman" w:hAnsi="Times New Roman" w:cs="Times New Roman"/>
+          <w:sz w:val="24"/>
+        </w:rPr>
+      </w:pPr>
+      <w:r>
+        <w:rPr>
+          <w:rFonts w:ascii="Times New Roman" w:hAnsi="Times New Roman" w:cs="Times New Roman"/>
+          <w:sz w:val="24"/>
+        </w:rPr>
+        <w:t>Based upon the previously defined customer expectations and constraints, the following preliminary project requirements were developed.  They are listed in Table 1.</w:t>
+      </w:r>
+      <w:r>
+        <w:rPr>
+          <w:rFonts w:ascii="Times New Roman" w:hAnsi="Times New Roman" w:cs="Times New Roman"/>
+          <w:sz w:val="24"/>
+        </w:rPr>
+        <w:t xml:space="preserve"> Each requirement is given a unique identifier and classified into one of </w:t>
+      </w:r>
+      <w:r>
+        <w:rPr>
+          <w:rFonts w:ascii="Times New Roman" w:hAnsi="Times New Roman" w:cs="Times New Roman"/>
+          <w:sz w:val="24"/>
+        </w:rPr>
+        <w:t xml:space="preserve">four </w:t>
+      </w:r>
+      <w:r>
+        <w:rPr>
+          <w:rFonts w:ascii="Times New Roman" w:hAnsi="Times New Roman" w:cs="Times New Roman"/>
+          <w:sz w:val="24"/>
+        </w:rPr>
+        <w:t xml:space="preserve">categories: </w:t>
+      </w:r>
+      <w:r>
+        <w:rPr>
+          <w:rFonts w:ascii="Times New Roman" w:hAnsi="Times New Roman" w:cs="Times New Roman"/>
+          <w:b/>
+          <w:sz w:val="24"/>
+        </w:rPr>
+        <w:t>functional (F)</w:t>
+      </w:r>
+      <w:r>
+        <w:rPr>
+          <w:rFonts w:ascii="Times New Roman" w:hAnsi="Times New Roman" w:cs="Times New Roman"/>
+          <w:sz w:val="24"/>
+        </w:rPr>
+        <w:t xml:space="preserve">, </w:t>
+      </w:r>
+      <w:r>
+        <w:rPr>
+          <w:rFonts w:ascii="Times New Roman" w:hAnsi="Times New Roman" w:cs="Times New Roman"/>
+          <w:b/>
+          <w:sz w:val="24"/>
+        </w:rPr>
+        <w:t>performance (P)</w:t>
+      </w:r>
+      <w:r>
+        <w:rPr>
+          <w:rFonts w:ascii="Times New Roman" w:hAnsi="Times New Roman" w:cs="Times New Roman"/>
+          <w:sz w:val="24"/>
+        </w:rPr>
+        <w:t xml:space="preserve">, </w:t>
+      </w:r>
+      <w:r>
+        <w:rPr>
+          <w:rFonts w:ascii="Times New Roman" w:hAnsi="Times New Roman" w:cs="Times New Roman"/>
+          <w:b/>
+          <w:sz w:val="24"/>
+        </w:rPr>
+        <w:t>interface (I)</w:t>
+      </w:r>
+      <w:r>
+        <w:rPr>
+          <w:rFonts w:ascii="Times New Roman" w:hAnsi="Times New Roman" w:cs="Times New Roman"/>
+          <w:sz w:val="24"/>
+        </w:rPr>
+        <w:t xml:space="preserve">, </w:t>
+      </w:r>
+      <w:r>
+        <w:rPr>
+          <w:rFonts w:ascii="Times New Roman" w:hAnsi="Times New Roman" w:cs="Times New Roman"/>
+          <w:sz w:val="24"/>
+        </w:rPr>
+        <w:t xml:space="preserve">and </w:t>
+      </w:r>
+      <w:r>
+        <w:rPr>
+          <w:rFonts w:ascii="Times New Roman" w:hAnsi="Times New Roman" w:cs="Times New Roman"/>
+          <w:b/>
+          <w:sz w:val="24"/>
+        </w:rPr>
+        <w:t>design (D)</w:t>
+      </w:r>
+      <w:r>
+        <w:rPr>
+          <w:rFonts w:ascii="Times New Roman" w:hAnsi="Times New Roman" w:cs="Times New Roman"/>
+          <w:sz w:val="24"/>
+        </w:rPr>
+        <w:t>.</w:t>
+      </w:r>
+    </w:p>
+    <w:p>
+      <w:pPr>
+        <w:spacing w:after="0" w:line="276" w:lineRule="auto"/>
+        <w:jc w:val="center"/>
+        <w:rPr>
+          <w:rFonts w:ascii="Times New Roman" w:hAnsi="Times New Roman" w:cs="Times New Roman"/>
+          <w:b/>
+          <w:sz w:val="24"/>
+        </w:rPr>
+      </w:pPr>
+    </w:p>
+    <w:p>
+      <w:pPr>
+        <w:spacing w:after="0" w:line="276" w:lineRule="auto"/>
+        <w:jc w:val="center"/>
+        <w:rPr>
+          <w:rFonts w:ascii="Times New Roman" w:hAnsi="Times New Roman" w:cs="Times New Roman"/>
+          <w:b/>
+          <w:sz w:val="24"/>
+        </w:rPr>
+      </w:pPr>
+    </w:p>
+    <w:p>
+      <w:pPr>
+        <w:spacing w:after="0" w:line="276" w:lineRule="auto"/>
+        <w:jc w:val="center"/>
+        <w:rPr>
+          <w:rFonts w:ascii="Times New Roman" w:hAnsi="Times New Roman" w:cs="Times New Roman"/>
+          <w:b/>
+          <w:sz w:val="24"/>
+        </w:rPr>
+      </w:pPr>
+    </w:p>
+    <w:p>
+      <w:pPr>
+        <w:spacing w:after="0" w:line="276" w:lineRule="auto"/>
+        <w:rPr>
+          <w:rFonts w:ascii="Times New Roman" w:hAnsi="Times New Roman" w:cs="Times New Roman"/>
+          <w:b/>
+          <w:sz w:val="24"/>
+        </w:rPr>
+      </w:pPr>
+      <w:bookmarkStart w:id="0" w:name="_GoBack"/>
+      <w:bookmarkEnd w:id="0"/>
+    </w:p>
+    <w:p>
+      <w:pPr>
+        <w:spacing w:after="0" w:line="276" w:lineRule="auto"/>
+        <w:jc w:val="center"/>
+        <w:rPr>
+          <w:rFonts w:ascii="Times New Roman" w:hAnsi="Times New Roman" w:cs="Times New Roman"/>
+          <w:b/>
+          <w:sz w:val="24"/>
+        </w:rPr>
+      </w:pPr>
+      <w:r>
+        <w:rPr>
+          <w:rFonts w:ascii="Times New Roman" w:hAnsi="Times New Roman" w:cs="Times New Roman"/>
+          <w:b/>
+          <w:sz w:val="24"/>
+        </w:rPr>
+        <w:lastRenderedPageBreak/>
+        <w:t xml:space="preserve">Table </w:t>
+      </w:r>
+      <w:r>
+        <w:rPr>
+          <w:rFonts w:ascii="Times New Roman" w:hAnsi="Times New Roman" w:cs="Times New Roman"/>
+          <w:b/>
+          <w:sz w:val="24"/>
+        </w:rPr>
+        <w:t>1</w:t>
+      </w:r>
+    </w:p>
+    <w:p>
+      <w:pPr>
+        <w:spacing w:line="276" w:lineRule="auto"/>
+        <w:jc w:val="center"/>
+        <w:rPr>
+          <w:rFonts w:ascii="Times New Roman" w:hAnsi="Times New Roman" w:cs="Times New Roman"/>
+          <w:sz w:val="24"/>
+        </w:rPr>
+      </w:pPr>
+      <w:r>
+        <w:rPr>
+          <w:rFonts w:ascii="Times New Roman" w:hAnsi="Times New Roman" w:cs="Times New Roman"/>
+          <w:smallCaps/>
+          <w:sz w:val="24"/>
+        </w:rPr>
+        <w:t xml:space="preserve">Project </w:t>
+      </w:r>
+      <w:r>
+        <w:rPr>
+          <w:rFonts w:ascii="Times New Roman" w:hAnsi="Times New Roman" w:cs="Times New Roman"/>
+          <w:smallCaps/>
+          <w:sz w:val="24"/>
+        </w:rPr>
+        <w:t>Requirements</w:t>
+      </w:r>
+    </w:p>
+    <w:tbl>
+      <w:tblPr>
+        <w:tblStyle w:val="Style1"/>
+        <w:tblW w:w="0" w:type="auto"/>
+        <w:tblLook w:val="04A0" w:firstRow="1" w:lastRow="0" w:firstColumn="1" w:lastColumn="0" w:noHBand="0" w:noVBand="1"/>
+      </w:tblPr>
+      <w:tblGrid>
+        <w:gridCol w:w="1530"/>
+        <w:gridCol w:w="2610"/>
+        <w:gridCol w:w="3150"/>
+        <w:gridCol w:w="2060"/>
+      </w:tblGrid>
+      <w:tr>
+        <w:trPr>
+          <w:cnfStyle w:val="100000000000" w:firstRow="1" w:lastRow="0" w:firstColumn="0" w:lastColumn="0" w:oddVBand="0" w:evenVBand="0" w:oddHBand="0" w:evenHBand="0" w:firstRowFirstColumn="0" w:firstRowLastColumn="0" w:lastRowFirstColumn="0" w:lastRowLastColumn="0"/>
+        </w:trPr>
+        <w:tc>
+          <w:tcPr>
+            <w:tcW w:w="1530" w:type="dxa"/>
+            <w:vAlign w:val="top"/>
+          </w:tcPr>
+          <w:p>
+            <w:pPr>
+              <w:spacing w:line="276" w:lineRule="auto"/>
+              <w:rPr>
+                <w:rFonts w:cs="Times New Roman"/>
+                <w:szCs w:val="20"/>
+              </w:rPr>
+            </w:pPr>
+            <w:r>
+              <w:rPr>
+                <w:rFonts w:cs="Times New Roman"/>
+                <w:szCs w:val="20"/>
+              </w:rPr>
+              <w:t>Requirement N</w:t>
+            </w:r>
+            <w:r>
+              <w:rPr>
+                <w:rFonts w:cs="Times New Roman"/>
+                <w:szCs w:val="20"/>
+              </w:rPr>
+              <w:t>o./ Type</w:t>
+            </w:r>
+          </w:p>
+        </w:tc>
+        <w:tc>
+          <w:tcPr>
+            <w:tcW w:w="2610" w:type="dxa"/>
+            <w:vAlign w:val="top"/>
+          </w:tcPr>
+          <w:p>
+            <w:pPr>
+              <w:spacing w:line="276" w:lineRule="auto"/>
+              <w:rPr>
+                <w:rFonts w:cs="Times New Roman"/>
+                <w:szCs w:val="20"/>
+              </w:rPr>
+            </w:pPr>
+            <w:r>
+              <w:rPr>
+                <w:rFonts w:cs="Times New Roman"/>
+                <w:szCs w:val="20"/>
+              </w:rPr>
+              <w:t>Requirement</w:t>
+            </w:r>
+          </w:p>
+        </w:tc>
+        <w:tc>
+          <w:tcPr>
+            <w:tcW w:w="3150" w:type="dxa"/>
+            <w:vAlign w:val="top"/>
+          </w:tcPr>
+          <w:p>
+            <w:pPr>
+              <w:spacing w:line="276" w:lineRule="auto"/>
+              <w:rPr>
+                <w:rFonts w:cs="Times New Roman"/>
+                <w:szCs w:val="20"/>
+              </w:rPr>
+            </w:pPr>
+            <w:r>
+              <w:rPr>
+                <w:rFonts w:cs="Times New Roman"/>
+                <w:szCs w:val="20"/>
+              </w:rPr>
+              <w:t>Rationale</w:t>
+            </w:r>
+          </w:p>
+        </w:tc>
+        <w:tc>
+          <w:tcPr>
+            <w:tcW w:w="2060" w:type="dxa"/>
+            <w:vAlign w:val="top"/>
+          </w:tcPr>
+          <w:p>
+            <w:pPr>
+              <w:spacing w:line="276" w:lineRule="auto"/>
+              <w:rPr>
+                <w:rFonts w:cs="Times New Roman"/>
+                <w:szCs w:val="20"/>
+              </w:rPr>
+            </w:pPr>
+            <w:r>
+              <w:rPr>
+                <w:rFonts w:cs="Times New Roman"/>
+                <w:szCs w:val="20"/>
+              </w:rPr>
+              <w:t>Traceability</w:t>
+            </w:r>
+          </w:p>
+        </w:tc>
+      </w:tr>
+      <w:tr>
+        <w:trPr>
+          <w:trHeight w:val="1187"/>
+        </w:trPr>
+        <w:tc>
+          <w:tcPr>
+            <w:tcW w:w="1530" w:type="dxa"/>
+            <w:vAlign w:val="top"/>
+          </w:tcPr>
+          <w:p>
+            <w:pPr>
+              <w:spacing w:line="276" w:lineRule="auto"/>
+              <w:rPr>
+                <w:rFonts w:cs="Times New Roman"/>
+                <w:szCs w:val="20"/>
+              </w:rPr>
+            </w:pPr>
+            <w:r>
+              <w:rPr>
+                <w:rFonts w:cs="Times New Roman"/>
+                <w:b/>
+                <w:szCs w:val="20"/>
+              </w:rPr>
+              <w:t>SR1</w:t>
+            </w:r>
+            <w:r>
+              <w:rPr>
+                <w:rFonts w:cs="Times New Roman"/>
+                <w:szCs w:val="20"/>
+              </w:rPr>
+              <w:t>: D</w:t>
+            </w:r>
+          </w:p>
+        </w:tc>
+        <w:tc>
+          <w:tcPr>
+            <w:tcW w:w="2610" w:type="dxa"/>
+            <w:vAlign w:val="top"/>
+          </w:tcPr>
+          <w:p>
+            <w:pPr>
+              <w:spacing w:line="276" w:lineRule="auto"/>
+              <w:rPr>
+                <w:rFonts w:cs="Times New Roman"/>
+                <w:szCs w:val="20"/>
+              </w:rPr>
+            </w:pPr>
+            <w:r>
+              <w:rPr>
+                <w:rFonts w:cs="Times New Roman"/>
+                <w:szCs w:val="20"/>
+              </w:rPr>
+              <w:t xml:space="preserve">The product </w:t>
+            </w:r>
+            <w:r>
+              <w:rPr>
+                <w:rFonts w:cs="Times New Roman"/>
+                <w:szCs w:val="20"/>
+              </w:rPr>
+              <w:t xml:space="preserve">development scope </w:t>
+            </w:r>
+            <w:r>
+              <w:rPr>
+                <w:rFonts w:cs="Times New Roman"/>
+                <w:szCs w:val="20"/>
+              </w:rPr>
+              <w:t xml:space="preserve">shall be </w:t>
+            </w:r>
+            <w:r>
+              <w:rPr>
+                <w:rFonts w:cs="Times New Roman"/>
+                <w:szCs w:val="20"/>
+              </w:rPr>
+              <w:t xml:space="preserve">achievable within </w:t>
+            </w:r>
+            <w:r>
+              <w:rPr>
+                <w:rFonts w:cs="Times New Roman"/>
+                <w:szCs w:val="20"/>
+              </w:rPr>
+              <w:t>the deadl</w:t>
+            </w:r>
+            <w:r>
+              <w:rPr>
+                <w:rFonts w:cs="Times New Roman"/>
+                <w:szCs w:val="20"/>
+              </w:rPr>
+              <w:t>ine defined by the project facilitator.</w:t>
+            </w:r>
+          </w:p>
+        </w:tc>
+        <w:tc>
+          <w:tcPr>
+            <w:tcW w:w="3150" w:type="dxa"/>
+            <w:vAlign w:val="top"/>
+          </w:tcPr>
+          <w:p>
+            <w:pPr>
+              <w:spacing w:line="276" w:lineRule="auto"/>
+              <w:rPr>
+                <w:rFonts w:cs="Times New Roman"/>
+                <w:szCs w:val="20"/>
+              </w:rPr>
+            </w:pPr>
+            <w:r>
+              <w:rPr>
+                <w:rFonts w:cs="Times New Roman"/>
+                <w:szCs w:val="20"/>
+              </w:rPr>
+              <w:t xml:space="preserve">The project is given a finite time for </w:t>
+            </w:r>
+            <w:proofErr w:type="gramStart"/>
+            <w:r>
+              <w:rPr>
+                <w:rFonts w:cs="Times New Roman"/>
+                <w:szCs w:val="20"/>
+              </w:rPr>
+              <w:t>completion,</w:t>
+            </w:r>
+            <w:proofErr w:type="gramEnd"/>
+            <w:r>
+              <w:rPr>
+                <w:rFonts w:cs="Times New Roman"/>
+                <w:szCs w:val="20"/>
+              </w:rPr>
+              <w:t xml:space="preserve"> therefore it should be able to be completed on time.</w:t>
+            </w:r>
+          </w:p>
+        </w:tc>
+        <w:tc>
+          <w:tcPr>
+            <w:tcW w:w="2060" w:type="dxa"/>
+            <w:vAlign w:val="top"/>
+          </w:tcPr>
+          <w:p>
+            <w:pPr>
+              <w:spacing w:line="276" w:lineRule="auto"/>
+              <w:rPr>
+                <w:rFonts w:cs="Times New Roman"/>
+                <w:szCs w:val="20"/>
+              </w:rPr>
+            </w:pPr>
+            <w:r>
+              <w:rPr>
+                <w:rFonts w:cs="Times New Roman"/>
+                <w:szCs w:val="20"/>
+              </w:rPr>
+              <w:t>Constraints provided by the project stakeholders</w:t>
+            </w:r>
+          </w:p>
+        </w:tc>
+      </w:tr>
+      <w:tr>
+        <w:trPr>
+          <w:trHeight w:val="2250"/>
+        </w:trPr>
+        <w:tc>
+          <w:tcPr>
+            <w:tcW w:w="1530" w:type="dxa"/>
+            <w:vAlign w:val="top"/>
+          </w:tcPr>
+          <w:p>
+            <w:pPr>
+              <w:spacing w:line="276" w:lineRule="auto"/>
+              <w:rPr>
+                <w:rFonts w:cs="Times New Roman"/>
+                <w:szCs w:val="20"/>
+              </w:rPr>
+            </w:pPr>
+            <w:r>
+              <w:rPr>
+                <w:rFonts w:cs="Times New Roman"/>
+                <w:b/>
+                <w:szCs w:val="20"/>
+              </w:rPr>
+              <w:t>SR2</w:t>
+            </w:r>
+            <w:r>
+              <w:rPr>
+                <w:rFonts w:cs="Times New Roman"/>
+                <w:szCs w:val="20"/>
+              </w:rPr>
+              <w:t>: F/P</w:t>
+            </w:r>
+          </w:p>
+        </w:tc>
+        <w:tc>
+          <w:tcPr>
+            <w:tcW w:w="2610" w:type="dxa"/>
+            <w:vAlign w:val="top"/>
+          </w:tcPr>
+          <w:p>
+            <w:pPr>
+              <w:spacing w:line="276" w:lineRule="auto"/>
+              <w:rPr>
+                <w:rFonts w:cs="Times New Roman"/>
+                <w:szCs w:val="20"/>
+              </w:rPr>
+            </w:pPr>
+            <w:r>
+              <w:rPr>
+                <w:rFonts w:cs="Times New Roman"/>
+                <w:szCs w:val="20"/>
+              </w:rPr>
+              <w:t>The product shall provide the user with a limited scope (2 – 4) of potential dining options</w:t>
+            </w:r>
+            <w:r>
+              <w:rPr>
+                <w:rFonts w:cs="Times New Roman"/>
+                <w:szCs w:val="20"/>
+              </w:rPr>
+              <w:t>.</w:t>
+            </w:r>
+          </w:p>
+        </w:tc>
+        <w:tc>
+          <w:tcPr>
+            <w:tcW w:w="3150" w:type="dxa"/>
+            <w:vAlign w:val="top"/>
+          </w:tcPr>
+          <w:p>
+            <w:pPr>
+              <w:spacing w:line="276" w:lineRule="auto"/>
+              <w:rPr>
+                <w:rFonts w:cs="Times New Roman"/>
+                <w:szCs w:val="20"/>
+              </w:rPr>
+            </w:pPr>
+            <w:r>
+              <w:rPr>
+                <w:rFonts w:cs="Times New Roman"/>
+                <w:szCs w:val="20"/>
+              </w:rPr>
+              <w:t xml:space="preserve">The purpose of the product is to take the </w:t>
+            </w:r>
+            <w:proofErr w:type="gramStart"/>
+            <w:r>
+              <w:rPr>
+                <w:rFonts w:cs="Times New Roman"/>
+                <w:szCs w:val="20"/>
+              </w:rPr>
+              <w:t>decision making</w:t>
+            </w:r>
+            <w:proofErr w:type="gramEnd"/>
+            <w:r>
+              <w:rPr>
+                <w:rFonts w:cs="Times New Roman"/>
+                <w:szCs w:val="20"/>
+              </w:rPr>
+              <w:t xml:space="preserve"> process away from the user and perform it itself, therefore the product should limit the necessity for the user to have to make a choice, but it should also allow for some user participate to ensure accuracy.</w:t>
+            </w:r>
+          </w:p>
+        </w:tc>
+        <w:tc>
+          <w:tcPr>
+            <w:tcW w:w="2060" w:type="dxa"/>
+            <w:vAlign w:val="top"/>
+          </w:tcPr>
+          <w:p>
+            <w:pPr>
+              <w:spacing w:line="276" w:lineRule="auto"/>
+              <w:rPr>
+                <w:rFonts w:cs="Times New Roman"/>
+                <w:szCs w:val="20"/>
+              </w:rPr>
+            </w:pPr>
+            <w:r>
+              <w:rPr>
+                <w:rFonts w:cs="Times New Roman"/>
+                <w:szCs w:val="20"/>
+              </w:rPr>
+              <w:t>Customer expectation</w:t>
+            </w:r>
+            <w:r>
+              <w:rPr>
+                <w:rFonts w:cs="Times New Roman"/>
+                <w:szCs w:val="20"/>
+              </w:rPr>
+              <w:t xml:space="preserve"> for a succinct, easy decision.</w:t>
+            </w:r>
+          </w:p>
+        </w:tc>
+      </w:tr>
+      <w:tr>
+        <w:trPr>
+          <w:trHeight w:val="1800"/>
+        </w:trPr>
+        <w:tc>
+          <w:tcPr>
+            <w:tcW w:w="1530" w:type="dxa"/>
+            <w:vAlign w:val="top"/>
+          </w:tcPr>
+          <w:p>
+            <w:pPr>
+              <w:spacing w:line="276" w:lineRule="auto"/>
+              <w:rPr>
+                <w:rFonts w:cs="Times New Roman"/>
+                <w:szCs w:val="20"/>
+              </w:rPr>
+            </w:pPr>
+            <w:r>
+              <w:rPr>
+                <w:rFonts w:cs="Times New Roman"/>
+                <w:b/>
+                <w:szCs w:val="20"/>
+              </w:rPr>
+              <w:t>SR3</w:t>
+            </w:r>
+            <w:r>
+              <w:rPr>
+                <w:rFonts w:cs="Times New Roman"/>
+                <w:szCs w:val="20"/>
+              </w:rPr>
+              <w:t>: I/D</w:t>
+            </w:r>
+          </w:p>
+        </w:tc>
+        <w:tc>
+          <w:tcPr>
+            <w:tcW w:w="2610" w:type="dxa"/>
+            <w:vAlign w:val="top"/>
+          </w:tcPr>
+          <w:p>
+            <w:pPr>
+              <w:spacing w:line="276" w:lineRule="auto"/>
+              <w:rPr>
+                <w:rFonts w:cs="Times New Roman"/>
+                <w:szCs w:val="20"/>
+              </w:rPr>
+            </w:pPr>
+            <w:r>
+              <w:rPr>
+                <w:rFonts w:cs="Times New Roman"/>
+                <w:szCs w:val="20"/>
+              </w:rPr>
+              <w:t>The product shall require minimal user action.</w:t>
+            </w:r>
+          </w:p>
+        </w:tc>
+        <w:tc>
+          <w:tcPr>
+            <w:tcW w:w="3150" w:type="dxa"/>
+            <w:vAlign w:val="top"/>
+          </w:tcPr>
+          <w:p>
+            <w:pPr>
+              <w:spacing w:line="276" w:lineRule="auto"/>
+              <w:rPr>
+                <w:rFonts w:cs="Times New Roman"/>
+                <w:szCs w:val="20"/>
+              </w:rPr>
+            </w:pPr>
+            <w:r>
+              <w:rPr>
+                <w:rFonts w:cs="Times New Roman"/>
+                <w:szCs w:val="20"/>
+              </w:rPr>
+              <w:t xml:space="preserve">The most successful software often </w:t>
+            </w:r>
+            <w:proofErr w:type="gramStart"/>
+            <w:r>
+              <w:rPr>
+                <w:rFonts w:cs="Times New Roman"/>
+                <w:szCs w:val="20"/>
+              </w:rPr>
+              <w:t>require</w:t>
+            </w:r>
+            <w:proofErr w:type="gramEnd"/>
+            <w:r>
+              <w:rPr>
+                <w:rFonts w:cs="Times New Roman"/>
+                <w:szCs w:val="20"/>
+              </w:rPr>
+              <w:t xml:space="preserve"> short learning curves.</w:t>
+            </w:r>
+            <w:r>
+              <w:rPr>
+                <w:rFonts w:cs="Times New Roman"/>
+                <w:szCs w:val="20"/>
+              </w:rPr>
+              <w:t xml:space="preserve"> Furthermore, a distinguishing property of the product would be its minimal requirement for user input.</w:t>
+            </w:r>
+          </w:p>
+        </w:tc>
+        <w:tc>
+          <w:tcPr>
+            <w:tcW w:w="2060" w:type="dxa"/>
+            <w:vAlign w:val="top"/>
+          </w:tcPr>
+          <w:p>
+            <w:pPr>
+              <w:spacing w:line="276" w:lineRule="auto"/>
+              <w:rPr>
+                <w:rFonts w:cs="Times New Roman"/>
+                <w:szCs w:val="20"/>
+              </w:rPr>
+            </w:pPr>
+            <w:r>
+              <w:rPr>
+                <w:rFonts w:cs="Times New Roman"/>
+                <w:szCs w:val="20"/>
+              </w:rPr>
+              <w:t>Customer expectation for a succinct, easy decision.</w:t>
+            </w:r>
+            <w:r>
+              <w:rPr>
+                <w:rFonts w:cs="Times New Roman"/>
+                <w:szCs w:val="20"/>
+              </w:rPr>
+              <w:t xml:space="preserve"> The product should replace the need to </w:t>
+            </w:r>
+            <w:proofErr w:type="gramStart"/>
+            <w:r>
+              <w:rPr>
+                <w:rFonts w:cs="Times New Roman"/>
+                <w:szCs w:val="20"/>
+              </w:rPr>
+              <w:t>make a decision</w:t>
+            </w:r>
+            <w:proofErr w:type="gramEnd"/>
+            <w:r>
+              <w:rPr>
+                <w:rFonts w:cs="Times New Roman"/>
+                <w:szCs w:val="20"/>
+              </w:rPr>
+              <w:t xml:space="preserve"> themselves.</w:t>
+            </w:r>
+          </w:p>
+        </w:tc>
+      </w:tr>
+      <w:tr>
+        <w:trPr>
+          <w:trHeight w:val="1719"/>
+        </w:trPr>
+        <w:tc>
+          <w:tcPr>
+            <w:tcW w:w="1530" w:type="dxa"/>
+            <w:vAlign w:val="top"/>
+          </w:tcPr>
+          <w:p>
+            <w:pPr>
+              <w:spacing w:line="276" w:lineRule="auto"/>
+              <w:rPr>
+                <w:rFonts w:cs="Times New Roman"/>
+                <w:szCs w:val="20"/>
+              </w:rPr>
+            </w:pPr>
+            <w:r>
+              <w:rPr>
+                <w:rFonts w:cs="Times New Roman"/>
+                <w:b/>
+                <w:szCs w:val="20"/>
+              </w:rPr>
+              <w:t>SR4:</w:t>
+            </w:r>
+            <w:r>
+              <w:rPr>
+                <w:rFonts w:cs="Times New Roman"/>
+                <w:szCs w:val="20"/>
+              </w:rPr>
+              <w:t xml:space="preserve"> F/I</w:t>
+            </w:r>
+          </w:p>
+        </w:tc>
+        <w:tc>
+          <w:tcPr>
+            <w:tcW w:w="2610" w:type="dxa"/>
+            <w:vAlign w:val="top"/>
+          </w:tcPr>
+          <w:p>
+            <w:pPr>
+              <w:spacing w:line="276" w:lineRule="auto"/>
+              <w:rPr>
+                <w:rFonts w:cs="Times New Roman"/>
+                <w:szCs w:val="20"/>
+              </w:rPr>
+            </w:pPr>
+            <w:r>
+              <w:rPr>
+                <w:rFonts w:cs="Times New Roman"/>
+                <w:szCs w:val="20"/>
+              </w:rPr>
+              <w:t xml:space="preserve">The product shall base its decision </w:t>
+            </w:r>
+            <w:proofErr w:type="gramStart"/>
+            <w:r>
+              <w:rPr>
+                <w:rFonts w:cs="Times New Roman"/>
+                <w:szCs w:val="20"/>
+              </w:rPr>
+              <w:t>off of</w:t>
+            </w:r>
+            <w:proofErr w:type="gramEnd"/>
+            <w:r>
+              <w:rPr>
+                <w:rFonts w:cs="Times New Roman"/>
+                <w:szCs w:val="20"/>
+              </w:rPr>
+              <w:t xml:space="preserve"> the user’s profile of preferences and provided information as well as data from external information sources as well.</w:t>
+            </w:r>
+          </w:p>
+        </w:tc>
+        <w:tc>
+          <w:tcPr>
+            <w:tcW w:w="3150" w:type="dxa"/>
+            <w:vAlign w:val="top"/>
+          </w:tcPr>
+          <w:p>
+            <w:pPr>
+              <w:spacing w:line="276" w:lineRule="auto"/>
+              <w:rPr>
+                <w:rFonts w:cs="Times New Roman"/>
+                <w:szCs w:val="20"/>
+              </w:rPr>
+            </w:pPr>
+            <w:r>
+              <w:rPr>
+                <w:rFonts w:cs="Times New Roman"/>
+                <w:szCs w:val="20"/>
+              </w:rPr>
+              <w:t xml:space="preserve">A </w:t>
+            </w:r>
+            <w:proofErr w:type="gramStart"/>
+            <w:r>
+              <w:rPr>
+                <w:rFonts w:cs="Times New Roman"/>
+                <w:szCs w:val="20"/>
+              </w:rPr>
+              <w:t>well informed</w:t>
+            </w:r>
+            <w:proofErr w:type="gramEnd"/>
+            <w:r>
+              <w:rPr>
+                <w:rFonts w:cs="Times New Roman"/>
+                <w:szCs w:val="20"/>
+              </w:rPr>
+              <w:t xml:space="preserve"> decision requires an excess of data.</w:t>
+            </w:r>
+            <w:r>
+              <w:rPr>
+                <w:rFonts w:cs="Times New Roman"/>
+                <w:szCs w:val="20"/>
+              </w:rPr>
+              <w:t xml:space="preserve"> Furthermore, good decisions should be tailor fit for the individual user.</w:t>
+            </w:r>
+          </w:p>
+        </w:tc>
+        <w:tc>
+          <w:tcPr>
+            <w:tcW w:w="2060" w:type="dxa"/>
+            <w:vAlign w:val="top"/>
+          </w:tcPr>
+          <w:p>
+            <w:pPr>
+              <w:spacing w:line="276" w:lineRule="auto"/>
+              <w:rPr>
+                <w:rFonts w:cs="Times New Roman"/>
+                <w:szCs w:val="20"/>
+              </w:rPr>
+            </w:pPr>
+            <w:r>
+              <w:rPr>
+                <w:rFonts w:cs="Times New Roman"/>
+                <w:szCs w:val="20"/>
+              </w:rPr>
+              <w:t>Customers expect a quality decision equivalent to or better than one that they would make without the product</w:t>
+            </w:r>
+          </w:p>
+        </w:tc>
+      </w:tr>
+      <w:tr>
+        <w:trPr>
+          <w:trHeight w:val="1791"/>
+        </w:trPr>
+        <w:tc>
+          <w:tcPr>
+            <w:tcW w:w="1530" w:type="dxa"/>
+            <w:vAlign w:val="top"/>
+          </w:tcPr>
+          <w:p>
+            <w:pPr>
+              <w:spacing w:line="276" w:lineRule="auto"/>
+              <w:rPr>
+                <w:rFonts w:cs="Times New Roman"/>
+                <w:szCs w:val="20"/>
+              </w:rPr>
+            </w:pPr>
+            <w:r>
+              <w:rPr>
+                <w:rFonts w:cs="Times New Roman"/>
+                <w:b/>
+                <w:szCs w:val="20"/>
+              </w:rPr>
+              <w:t>SR5:</w:t>
+            </w:r>
+            <w:r>
+              <w:rPr>
+                <w:rFonts w:cs="Times New Roman"/>
+                <w:szCs w:val="20"/>
+              </w:rPr>
+              <w:t xml:space="preserve"> F</w:t>
+            </w:r>
+          </w:p>
+        </w:tc>
+        <w:tc>
+          <w:tcPr>
+            <w:tcW w:w="2610" w:type="dxa"/>
+            <w:vAlign w:val="top"/>
+          </w:tcPr>
+          <w:p>
+            <w:pPr>
+              <w:spacing w:line="276" w:lineRule="auto"/>
+              <w:rPr>
+                <w:rFonts w:cs="Times New Roman"/>
+                <w:szCs w:val="20"/>
+              </w:rPr>
+            </w:pPr>
+            <w:r>
+              <w:rPr>
+                <w:rFonts w:cs="Times New Roman"/>
+                <w:szCs w:val="20"/>
+              </w:rPr>
+              <w:t xml:space="preserve">The </w:t>
+            </w:r>
+            <w:r>
+              <w:rPr>
+                <w:rFonts w:cs="Times New Roman"/>
+                <w:szCs w:val="20"/>
+              </w:rPr>
+              <w:t>product shall allow users to collaborate on decision making and coordinate social interaction.</w:t>
+            </w:r>
+          </w:p>
+        </w:tc>
+        <w:tc>
+          <w:tcPr>
+            <w:tcW w:w="3150" w:type="dxa"/>
+            <w:vAlign w:val="top"/>
+          </w:tcPr>
+          <w:p>
+            <w:pPr>
+              <w:spacing w:line="276" w:lineRule="auto"/>
+              <w:rPr>
+                <w:rFonts w:cs="Times New Roman"/>
+                <w:szCs w:val="20"/>
+              </w:rPr>
+            </w:pPr>
+            <w:r>
+              <w:rPr>
+                <w:rFonts w:cs="Times New Roman"/>
+                <w:szCs w:val="20"/>
+              </w:rPr>
+              <w:t>Eating is a social event for many individuals, therefore providing a means of allowing the product, which is already focused on facilitating eating, to function socially would be a benefit to users.</w:t>
+            </w:r>
+          </w:p>
+        </w:tc>
+        <w:tc>
+          <w:tcPr>
+            <w:tcW w:w="2060" w:type="dxa"/>
+            <w:vAlign w:val="top"/>
+          </w:tcPr>
+          <w:p>
+            <w:pPr>
+              <w:spacing w:line="276" w:lineRule="auto"/>
+              <w:rPr>
+                <w:rFonts w:cs="Times New Roman"/>
+                <w:szCs w:val="20"/>
+              </w:rPr>
+            </w:pPr>
+            <w:r>
+              <w:rPr>
+                <w:rFonts w:cs="Times New Roman"/>
+                <w:szCs w:val="20"/>
+              </w:rPr>
+              <w:t>Expectation of user</w:t>
+            </w:r>
+            <w:r>
+              <w:rPr>
+                <w:rFonts w:cs="Times New Roman"/>
+                <w:szCs w:val="20"/>
+              </w:rPr>
+              <w:t>s for social aspect</w:t>
+            </w:r>
+          </w:p>
+        </w:tc>
+      </w:tr>
+      <w:tr>
+        <w:tc>
+          <w:tcPr>
+            <w:tcW w:w="1530" w:type="dxa"/>
+            <w:vAlign w:val="top"/>
+          </w:tcPr>
+          <w:p>
+            <w:pPr>
+              <w:spacing w:line="276" w:lineRule="auto"/>
+              <w:rPr>
+                <w:rFonts w:cs="Times New Roman"/>
+                <w:szCs w:val="20"/>
+              </w:rPr>
+            </w:pPr>
+            <w:r>
+              <w:rPr>
+                <w:rFonts w:cs="Times New Roman"/>
+                <w:b/>
+                <w:szCs w:val="20"/>
+              </w:rPr>
+              <w:t>SR6</w:t>
+            </w:r>
+            <w:r>
+              <w:rPr>
+                <w:rFonts w:cs="Times New Roman"/>
+                <w:szCs w:val="20"/>
+              </w:rPr>
+              <w:t>: F</w:t>
+            </w:r>
+          </w:p>
+        </w:tc>
+        <w:tc>
+          <w:tcPr>
+            <w:tcW w:w="2610" w:type="dxa"/>
+            <w:vAlign w:val="top"/>
+          </w:tcPr>
+          <w:p>
+            <w:pPr>
+              <w:spacing w:line="276" w:lineRule="auto"/>
+              <w:rPr>
+                <w:rFonts w:cs="Times New Roman"/>
+                <w:szCs w:val="20"/>
+              </w:rPr>
+            </w:pPr>
+            <w:r>
+              <w:rPr>
+                <w:rFonts w:cs="Times New Roman"/>
+                <w:szCs w:val="20"/>
+              </w:rPr>
+              <w:t>The product shall have a means of generating revenue (monetization) for its developers.</w:t>
+            </w:r>
+          </w:p>
+        </w:tc>
+        <w:tc>
+          <w:tcPr>
+            <w:tcW w:w="3150" w:type="dxa"/>
+            <w:vAlign w:val="top"/>
+          </w:tcPr>
+          <w:p>
+            <w:pPr>
+              <w:spacing w:line="276" w:lineRule="auto"/>
+              <w:rPr>
+                <w:rFonts w:cs="Times New Roman"/>
+                <w:szCs w:val="20"/>
+              </w:rPr>
+            </w:pPr>
+            <w:r>
+              <w:rPr>
+                <w:rFonts w:cs="Times New Roman"/>
+                <w:szCs w:val="20"/>
+              </w:rPr>
+              <w:t>A successful system has a means of supporting itself.</w:t>
+            </w:r>
+          </w:p>
+        </w:tc>
+        <w:tc>
+          <w:tcPr>
+            <w:tcW w:w="2060" w:type="dxa"/>
+            <w:vAlign w:val="top"/>
+          </w:tcPr>
+          <w:p>
+            <w:pPr>
+              <w:spacing w:line="276" w:lineRule="auto"/>
+              <w:rPr>
+                <w:rFonts w:cs="Times New Roman"/>
+                <w:szCs w:val="20"/>
+              </w:rPr>
+            </w:pPr>
+            <w:r>
+              <w:rPr>
+                <w:rFonts w:cs="Times New Roman"/>
+                <w:szCs w:val="20"/>
+              </w:rPr>
+              <w:t>Expectation of an entrepreneurial aspect of the product.</w:t>
+            </w:r>
+          </w:p>
+        </w:tc>
+      </w:tr>
+    </w:tbl>
+    <w:p>
+      <w:pPr>
+        <w:spacing w:line="276" w:lineRule="auto"/>
+        <w:rPr>
+          <w:rFonts w:ascii="Times New Roman" w:hAnsi="Times New Roman" w:cs="Times New Roman"/>
+          <w:sz w:val="24"/>
+        </w:rPr>
+      </w:pPr>
+    </w:p>
+    <w:p>
+      <w:pPr>
+        <w:spacing w:line="276" w:lineRule="auto"/>
+        <w:rPr>
+          <w:rFonts w:ascii="Times New Roman" w:hAnsi="Times New Roman" w:cs="Times New Roman"/>
+          <w:sz w:val="24"/>
+        </w:rPr>
+      </w:pPr>
+    </w:p>
+    <w:p>
+      <w:pPr>
+        <w:spacing w:line="276" w:lineRule="auto"/>
+        <w:rPr>
+          <w:rFonts w:ascii="Times New Roman" w:hAnsi="Times New Roman" w:cs="Times New Roman"/>
+          <w:i/>
+          <w:sz w:val="28"/>
+        </w:rPr>
+      </w:pPr>
+    </w:p>
+    <w:p>
+      <w:pPr>
+        <w:spacing w:line="276" w:lineRule="auto"/>
+        <w:rPr>
+          <w:rFonts w:ascii="Times New Roman" w:hAnsi="Times New Roman" w:cs="Times New Roman"/>
+          <w:i/>
+          <w:sz w:val="28"/>
+        </w:rPr>
+      </w:pPr>
+      <w:r>
+        <w:rPr>
+          <w:rFonts w:ascii="Times New Roman" w:hAnsi="Times New Roman" w:cs="Times New Roman"/>
+          <w:i/>
+          <w:sz w:val="28"/>
+        </w:rPr>
+        <w:lastRenderedPageBreak/>
         <w:t>Project Deliverables</w:t>
       </w:r>
     </w:p>
-    <w:bookmarkEnd w:id="0"/>
     <w:p>
       <w:pPr>
         <w:spacing w:line="276" w:lineRule="auto"/>
         <w:rPr>
           <w:rFonts w:ascii="Times New Roman" w:hAnsi="Times New Roman" w:cs="Times New Roman"/>
-          <w:sz w:val="28"/>
-        </w:rPr>
-      </w:pPr>
-    </w:p>
-    <w:p>
-      <w:pPr>
+          <w:sz w:val="24"/>
+        </w:rPr>
+      </w:pPr>
+      <w:r>
+        <w:rPr>
+          <w:rFonts w:ascii="Times New Roman" w:hAnsi="Times New Roman" w:cs="Times New Roman"/>
+          <w:sz w:val="24"/>
+        </w:rPr>
+        <w:t xml:space="preserve">The deliverables to be completed for the project, and their deadlines, are listed in Tables </w:t>
+      </w:r>
+      <w:r>
+        <w:rPr>
+          <w:rFonts w:ascii="Times New Roman" w:hAnsi="Times New Roman" w:cs="Times New Roman"/>
+          <w:sz w:val="24"/>
+        </w:rPr>
+        <w:t>2</w:t>
+      </w:r>
+      <w:r>
+        <w:rPr>
+          <w:rFonts w:ascii="Times New Roman" w:hAnsi="Times New Roman" w:cs="Times New Roman"/>
+          <w:sz w:val="24"/>
+        </w:rPr>
+        <w:t>:</w:t>
+      </w:r>
+    </w:p>
+    <w:p>
+      <w:pPr>
+        <w:spacing w:line="276" w:lineRule="auto"/>
+        <w:rPr>
+          <w:rFonts w:ascii="Times New Roman" w:hAnsi="Times New Roman" w:cs="Times New Roman"/>
+          <w:sz w:val="24"/>
+        </w:rPr>
+      </w:pPr>
+    </w:p>
+    <w:p>
+      <w:pPr>
+        <w:spacing w:after="0" w:line="276" w:lineRule="auto"/>
         <w:jc w:val="center"/>
         <w:rPr>
           <w:rFonts w:ascii="Times New Roman" w:hAnsi="Times New Roman" w:cs="Times New Roman"/>
+          <w:b/>
+          <w:sz w:val="24"/>
+        </w:rPr>
+      </w:pPr>
+      <w:r>
+        <w:rPr>
+          <w:rFonts w:ascii="Times New Roman" w:hAnsi="Times New Roman" w:cs="Times New Roman"/>
+          <w:b/>
+          <w:sz w:val="24"/>
+        </w:rPr>
+        <w:t xml:space="preserve">Table </w:t>
+      </w:r>
+      <w:r>
+        <w:rPr>
+          <w:rFonts w:ascii="Times New Roman" w:hAnsi="Times New Roman" w:cs="Times New Roman"/>
+          <w:b/>
+          <w:sz w:val="24"/>
+        </w:rPr>
+        <w:t>2</w:t>
+      </w:r>
+    </w:p>
+    <w:p>
+      <w:pPr>
+        <w:spacing w:line="240" w:lineRule="auto"/>
+        <w:jc w:val="center"/>
+        <w:rPr>
+          <w:rFonts w:ascii="Times New Roman" w:hAnsi="Times New Roman" w:cs="Times New Roman"/>
+          <w:smallCaps/>
+          <w:sz w:val="24"/>
+        </w:rPr>
+      </w:pPr>
+      <w:r>
+        <w:rPr>
+          <w:rFonts w:ascii="Times New Roman" w:hAnsi="Times New Roman" w:cs="Times New Roman"/>
+          <w:smallCaps/>
+          <w:sz w:val="24"/>
+        </w:rPr>
+        <w:t xml:space="preserve">Project </w:t>
+      </w:r>
+      <w:r>
+        <w:rPr>
+          <w:rFonts w:ascii="Times New Roman" w:hAnsi="Times New Roman" w:cs="Times New Roman"/>
+          <w:smallCaps/>
+          <w:sz w:val="24"/>
+        </w:rPr>
+        <w:t>D</w:t>
+      </w:r>
+      <w:r>
+        <w:rPr>
+          <w:rFonts w:ascii="Times New Roman" w:hAnsi="Times New Roman" w:cs="Times New Roman"/>
+          <w:smallCaps/>
+          <w:sz w:val="24"/>
+        </w:rPr>
+        <w:t>eliverables</w:t>
+      </w:r>
+    </w:p>
+    <w:tbl>
+      <w:tblPr>
+        <w:tblStyle w:val="Style1"/>
+        <w:tblW w:w="0" w:type="auto"/>
+        <w:tblLook w:val="04A0" w:firstRow="1" w:lastRow="0" w:firstColumn="1" w:lastColumn="0" w:noHBand="0" w:noVBand="1"/>
+      </w:tblPr>
+      <w:tblGrid>
+        <w:gridCol w:w="3116"/>
+        <w:gridCol w:w="4174"/>
+        <w:gridCol w:w="2060"/>
+      </w:tblGrid>
+      <w:tr>
+        <w:trPr>
+          <w:cnfStyle w:val="100000000000" w:firstRow="1" w:lastRow="0" w:firstColumn="0" w:lastColumn="0" w:oddVBand="0" w:evenVBand="0" w:oddHBand="0" w:evenHBand="0" w:firstRowFirstColumn="0" w:firstRowLastColumn="0" w:lastRowFirstColumn="0" w:lastRowLastColumn="0"/>
+        </w:trPr>
+        <w:tc>
+          <w:tcPr>
+            <w:tcW w:w="3116" w:type="dxa"/>
+          </w:tcPr>
+          <w:p>
+            <w:pPr>
+              <w:spacing w:line="276" w:lineRule="auto"/>
+              <w:rPr>
+                <w:rFonts w:cs="Times New Roman"/>
+              </w:rPr>
+            </w:pPr>
+            <w:r>
+              <w:rPr>
+                <w:rFonts w:cs="Times New Roman"/>
+              </w:rPr>
+              <w:t>Deliverable</w:t>
+            </w:r>
+          </w:p>
+        </w:tc>
+        <w:tc>
+          <w:tcPr>
+            <w:tcW w:w="4174" w:type="dxa"/>
+          </w:tcPr>
+          <w:p>
+            <w:pPr>
+              <w:spacing w:line="276" w:lineRule="auto"/>
+              <w:rPr>
+                <w:rFonts w:cs="Times New Roman"/>
+              </w:rPr>
+            </w:pPr>
+            <w:r>
+              <w:rPr>
+                <w:rFonts w:cs="Times New Roman"/>
+              </w:rPr>
+              <w:t>Description</w:t>
+            </w:r>
+          </w:p>
+        </w:tc>
+        <w:tc>
+          <w:tcPr>
+            <w:tcW w:w="2060" w:type="dxa"/>
+          </w:tcPr>
+          <w:p>
+            <w:pPr>
+              <w:spacing w:line="276" w:lineRule="auto"/>
+              <w:rPr>
+                <w:rFonts w:cs="Times New Roman"/>
+              </w:rPr>
+            </w:pPr>
+            <w:r>
+              <w:rPr>
+                <w:rFonts w:cs="Times New Roman"/>
+              </w:rPr>
+              <w:t>Deadline</w:t>
+            </w:r>
+          </w:p>
+        </w:tc>
+      </w:tr>
+      <w:tr>
+        <w:tc>
+          <w:tcPr>
+            <w:tcW w:w="3116" w:type="dxa"/>
+            <w:vAlign w:val="top"/>
+          </w:tcPr>
+          <w:p>
+            <w:pPr>
+              <w:spacing w:line="276" w:lineRule="auto"/>
+              <w:rPr>
+                <w:rFonts w:cs="Times New Roman"/>
+              </w:rPr>
+            </w:pPr>
+            <w:r>
+              <w:rPr>
+                <w:rFonts w:cs="Times New Roman"/>
+              </w:rPr>
+              <w:t>Project Proposal</w:t>
+            </w:r>
+          </w:p>
+        </w:tc>
+        <w:tc>
+          <w:tcPr>
+            <w:tcW w:w="4174" w:type="dxa"/>
+            <w:vAlign w:val="top"/>
+          </w:tcPr>
+          <w:p>
+            <w:pPr>
+              <w:spacing w:line="276" w:lineRule="auto"/>
+              <w:rPr>
+                <w:rFonts w:cs="Times New Roman"/>
+              </w:rPr>
+            </w:pPr>
+            <w:r>
+              <w:rPr>
+                <w:rFonts w:cs="Times New Roman"/>
+              </w:rPr>
+              <w:t>An outline of the project’s motivation, description of its requirements and constraints, description of its concept, and list of deliverables</w:t>
+            </w:r>
+          </w:p>
+        </w:tc>
+        <w:tc>
+          <w:tcPr>
+            <w:tcW w:w="2060" w:type="dxa"/>
+            <w:vAlign w:val="top"/>
+          </w:tcPr>
+          <w:p>
+            <w:pPr>
+              <w:spacing w:line="276" w:lineRule="auto"/>
+              <w:rPr>
+                <w:rFonts w:cs="Times New Roman"/>
+              </w:rPr>
+            </w:pPr>
+            <w:r>
+              <w:rPr>
+                <w:rFonts w:cs="Times New Roman"/>
+              </w:rPr>
+              <w:t>February 16, 2019</w:t>
+            </w:r>
+          </w:p>
+        </w:tc>
+      </w:tr>
+      <w:tr>
+        <w:tc>
+          <w:tcPr>
+            <w:tcW w:w="3116" w:type="dxa"/>
+            <w:vAlign w:val="top"/>
+          </w:tcPr>
+          <w:p>
+            <w:pPr>
+              <w:spacing w:line="276" w:lineRule="auto"/>
+              <w:rPr>
+                <w:rFonts w:cs="Times New Roman"/>
+              </w:rPr>
+            </w:pPr>
+            <w:r>
+              <w:rPr>
+                <w:rFonts w:cs="Times New Roman"/>
+              </w:rPr>
+              <w:t>Software Business Specification</w:t>
+            </w:r>
+          </w:p>
+        </w:tc>
+        <w:tc>
+          <w:tcPr>
+            <w:tcW w:w="4174" w:type="dxa"/>
+            <w:vAlign w:val="top"/>
+          </w:tcPr>
+          <w:p>
+            <w:pPr>
+              <w:spacing w:line="276" w:lineRule="auto"/>
+              <w:rPr>
+                <w:rFonts w:cs="Times New Roman"/>
+              </w:rPr>
+            </w:pPr>
+            <w:r>
+              <w:rPr>
+                <w:rFonts w:cs="Times New Roman"/>
+              </w:rPr>
+              <w:t>An outline of the business needs of the project, as well as a development of the product requirements and proposed decomposition of the product.</w:t>
+            </w:r>
+          </w:p>
+        </w:tc>
+        <w:tc>
+          <w:tcPr>
+            <w:tcW w:w="2060" w:type="dxa"/>
+            <w:vAlign w:val="top"/>
+          </w:tcPr>
+          <w:p>
+            <w:pPr>
+              <w:spacing w:line="276" w:lineRule="auto"/>
+              <w:rPr>
+                <w:rFonts w:cs="Times New Roman"/>
+              </w:rPr>
+            </w:pPr>
+            <w:r>
+              <w:rPr>
+                <w:rFonts w:cs="Times New Roman"/>
+              </w:rPr>
+              <w:t>February 28, 2019</w:t>
+            </w:r>
+          </w:p>
+        </w:tc>
+      </w:tr>
+      <w:tr>
+        <w:tc>
+          <w:tcPr>
+            <w:tcW w:w="3116" w:type="dxa"/>
+            <w:vAlign w:val="top"/>
+          </w:tcPr>
+          <w:p>
+            <w:pPr>
+              <w:spacing w:line="276" w:lineRule="auto"/>
+              <w:rPr>
+                <w:rFonts w:cs="Times New Roman"/>
+              </w:rPr>
+            </w:pPr>
+            <w:r>
+              <w:rPr>
+                <w:rFonts w:cs="Times New Roman"/>
+              </w:rPr>
+              <w:t>Software Requirements Specification</w:t>
+            </w:r>
+          </w:p>
+        </w:tc>
+        <w:tc>
+          <w:tcPr>
+            <w:tcW w:w="4174" w:type="dxa"/>
+            <w:vAlign w:val="top"/>
+          </w:tcPr>
+          <w:p>
+            <w:pPr>
+              <w:spacing w:line="276" w:lineRule="auto"/>
+              <w:rPr>
+                <w:rFonts w:cs="Times New Roman"/>
+              </w:rPr>
+            </w:pPr>
+            <w:r>
+              <w:rPr>
+                <w:rFonts w:cs="Times New Roman"/>
+              </w:rPr>
+              <w:t xml:space="preserve">Specification of the final requirements of the </w:t>
+            </w:r>
+            <w:r>
+              <w:rPr>
+                <w:rFonts w:cs="Times New Roman"/>
+              </w:rPr>
+              <w:t>product</w:t>
+            </w:r>
+            <w:r>
+              <w:rPr>
+                <w:rFonts w:cs="Times New Roman"/>
+              </w:rPr>
+              <w:t>, traceability to customer expectations and constraints, and verification plans for said requirements</w:t>
+            </w:r>
+          </w:p>
+        </w:tc>
+        <w:tc>
+          <w:tcPr>
+            <w:tcW w:w="2060" w:type="dxa"/>
+            <w:vAlign w:val="top"/>
+          </w:tcPr>
+          <w:p>
+            <w:pPr>
+              <w:spacing w:line="276" w:lineRule="auto"/>
+              <w:rPr>
+                <w:rFonts w:cs="Times New Roman"/>
+              </w:rPr>
+            </w:pPr>
+            <w:r>
+              <w:rPr>
+                <w:rFonts w:cs="Times New Roman"/>
+              </w:rPr>
+              <w:t>March 26, 2019</w:t>
+            </w:r>
+          </w:p>
+        </w:tc>
+      </w:tr>
+      <w:tr>
+        <w:tc>
+          <w:tcPr>
+            <w:tcW w:w="3116" w:type="dxa"/>
+            <w:vAlign w:val="top"/>
+          </w:tcPr>
+          <w:p>
+            <w:pPr>
+              <w:spacing w:line="276" w:lineRule="auto"/>
+              <w:rPr>
+                <w:rFonts w:cs="Times New Roman"/>
+              </w:rPr>
+            </w:pPr>
+            <w:r>
+              <w:rPr>
+                <w:rFonts w:cs="Times New Roman"/>
+              </w:rPr>
+              <w:t>Software Project Management Plan</w:t>
+            </w:r>
+          </w:p>
+        </w:tc>
+        <w:tc>
+          <w:tcPr>
+            <w:tcW w:w="4174" w:type="dxa"/>
+            <w:vAlign w:val="top"/>
+          </w:tcPr>
+          <w:p>
+            <w:pPr>
+              <w:spacing w:line="276" w:lineRule="auto"/>
+              <w:rPr>
+                <w:rFonts w:cs="Times New Roman"/>
+              </w:rPr>
+            </w:pPr>
+            <w:r>
+              <w:rPr>
+                <w:rFonts w:cs="Times New Roman"/>
+              </w:rPr>
+              <w:t>Definition of the project organization and proposed management of the project including planning for workflow, risk management, and technical management.</w:t>
+            </w:r>
+          </w:p>
+        </w:tc>
+        <w:tc>
+          <w:tcPr>
+            <w:tcW w:w="2060" w:type="dxa"/>
+            <w:vAlign w:val="top"/>
+          </w:tcPr>
+          <w:p>
+            <w:pPr>
+              <w:spacing w:line="276" w:lineRule="auto"/>
+              <w:rPr>
+                <w:rFonts w:cs="Times New Roman"/>
+              </w:rPr>
+            </w:pPr>
+            <w:r>
+              <w:rPr>
+                <w:rFonts w:cs="Times New Roman"/>
+              </w:rPr>
+              <w:t>April 4. 2019</w:t>
+            </w:r>
+          </w:p>
+        </w:tc>
+      </w:tr>
+      <w:tr>
+        <w:tc>
+          <w:tcPr>
+            <w:tcW w:w="3116" w:type="dxa"/>
+            <w:vAlign w:val="top"/>
+          </w:tcPr>
+          <w:p>
+            <w:pPr>
+              <w:spacing w:line="276" w:lineRule="auto"/>
+              <w:rPr>
+                <w:rFonts w:cs="Times New Roman"/>
+              </w:rPr>
+            </w:pPr>
+            <w:r>
+              <w:rPr>
+                <w:rFonts w:cs="Times New Roman"/>
+              </w:rPr>
+              <w:t>Software Analysis Specification</w:t>
+            </w:r>
+          </w:p>
+        </w:tc>
+        <w:tc>
+          <w:tcPr>
+            <w:tcW w:w="4174" w:type="dxa"/>
+            <w:vAlign w:val="top"/>
+          </w:tcPr>
+          <w:p>
+            <w:pPr>
+              <w:spacing w:line="276" w:lineRule="auto"/>
+              <w:rPr>
+                <w:rFonts w:cs="Times New Roman"/>
+              </w:rPr>
+            </w:pPr>
+            <w:r>
+              <w:rPr>
+                <w:rFonts w:cs="Times New Roman"/>
+              </w:rPr>
+              <w:t xml:space="preserve">A breakdown of the proposed </w:t>
+            </w:r>
+            <w:r>
+              <w:rPr>
+                <w:rFonts w:cs="Times New Roman"/>
+              </w:rPr>
+              <w:t>product</w:t>
+            </w:r>
+            <w:r>
+              <w:rPr>
+                <w:rFonts w:cs="Times New Roman"/>
+              </w:rPr>
+              <w:t xml:space="preserve"> and its requirements decomposed into smaller functional units. A technical specification for proposed behavior and operation. </w:t>
+            </w:r>
+            <w:proofErr w:type="gramStart"/>
+            <w:r>
+              <w:rPr>
+                <w:rFonts w:cs="Times New Roman"/>
+              </w:rPr>
+              <w:t>Also</w:t>
+            </w:r>
+            <w:proofErr w:type="gramEnd"/>
+            <w:r>
+              <w:rPr>
+                <w:rFonts w:cs="Times New Roman"/>
+              </w:rPr>
+              <w:t xml:space="preserve"> a definition of acceptable </w:t>
+            </w:r>
+            <w:r>
+              <w:rPr>
+                <w:rFonts w:cs="Times New Roman"/>
+              </w:rPr>
+              <w:t>software quality and human / environment interaction standards.</w:t>
+            </w:r>
+          </w:p>
+        </w:tc>
+        <w:tc>
+          <w:tcPr>
+            <w:tcW w:w="2060" w:type="dxa"/>
+            <w:vAlign w:val="top"/>
+          </w:tcPr>
+          <w:p>
+            <w:pPr>
+              <w:spacing w:line="276" w:lineRule="auto"/>
+              <w:rPr>
+                <w:rFonts w:cs="Times New Roman"/>
+              </w:rPr>
+            </w:pPr>
+            <w:r>
+              <w:rPr>
+                <w:rFonts w:cs="Times New Roman"/>
+              </w:rPr>
+              <w:t>April 23, 2019</w:t>
+            </w:r>
+          </w:p>
+        </w:tc>
+      </w:tr>
+      <w:tr>
+        <w:tc>
+          <w:tcPr>
+            <w:tcW w:w="3116" w:type="dxa"/>
+            <w:vAlign w:val="top"/>
+          </w:tcPr>
+          <w:p>
+            <w:pPr>
+              <w:spacing w:line="276" w:lineRule="auto"/>
+              <w:rPr>
+                <w:rFonts w:cs="Times New Roman"/>
+              </w:rPr>
+            </w:pPr>
+            <w:r>
+              <w:rPr>
+                <w:rFonts w:cs="Times New Roman"/>
+              </w:rPr>
+              <w:t>Software Design Document</w:t>
+            </w:r>
+          </w:p>
+        </w:tc>
+        <w:tc>
+          <w:tcPr>
+            <w:tcW w:w="4174" w:type="dxa"/>
+            <w:vAlign w:val="top"/>
+          </w:tcPr>
+          <w:p>
+            <w:pPr>
+              <w:spacing w:line="276" w:lineRule="auto"/>
+              <w:rPr>
+                <w:rFonts w:cs="Times New Roman"/>
+              </w:rPr>
+            </w:pPr>
+            <w:r>
+              <w:rPr>
+                <w:rFonts w:cs="Times New Roman"/>
+              </w:rPr>
+              <w:t>Final document for scope of this project</w:t>
+            </w:r>
+          </w:p>
+        </w:tc>
+        <w:tc>
+          <w:tcPr>
+            <w:tcW w:w="2060" w:type="dxa"/>
+            <w:vAlign w:val="top"/>
+          </w:tcPr>
+          <w:p>
+            <w:pPr>
+              <w:spacing w:line="276" w:lineRule="auto"/>
+              <w:rPr>
+                <w:rFonts w:cs="Times New Roman"/>
+              </w:rPr>
+            </w:pPr>
+            <w:r>
+              <w:rPr>
+                <w:rFonts w:cs="Times New Roman"/>
+              </w:rPr>
+              <w:t>March 9, 2019</w:t>
+            </w:r>
+          </w:p>
+        </w:tc>
+      </w:tr>
+    </w:tbl>
+    <w:p>
+      <w:pPr>
+        <w:spacing w:line="276" w:lineRule="auto"/>
+        <w:rPr>
+          <w:rFonts w:ascii="Times New Roman" w:hAnsi="Times New Roman" w:cs="Times New Roman"/>
+          <w:sz w:val="24"/>
+        </w:rPr>
+      </w:pPr>
+    </w:p>
+    <w:p>
+      <w:pPr>
+        <w:jc w:val="center"/>
+        <w:rPr>
+          <w:rFonts w:ascii="Times New Roman" w:hAnsi="Times New Roman" w:cs="Times New Roman"/>
           <w:sz w:val="24"/>
         </w:rPr>
       </w:pPr>
     </w:p>
     <w:sectPr>
+      <w:footerReference w:type="default" r:id="rId8"/>
       <w:pgSz w:w="12240" w:h="15840"/>
       <w:pgMar w:top="1440" w:right="1440" w:bottom="1440" w:left="1440" w:header="720" w:footer="720" w:gutter="0"/>
       <w:cols w:space="720"/>
@@ -398,6 +2539,230 @@
     </w:sectPr>
   </w:body>
 </w:document>
+</file>
+
+<file path=word/endnotes.xml><?xml version="1.0" encoding="utf-8"?>
+<w:endnotes xmlns:wpc="http://schemas.microsoft.com/office/word/2010/wordprocessingCanvas" xmlns:cx="http://schemas.microsoft.com/office/drawing/2014/chartex" xmlns:cx1="http://schemas.microsoft.com/office/drawing/2015/9/8/chartex" xmlns:cx2="http://schemas.microsoft.com/office/drawing/2015/10/21/chartex" xmlns:cx3="http://schemas.microsoft.com/office/drawing/2016/5/9/chartex" xmlns:cx4="http://schemas.microsoft.com/office/drawing/2016/5/10/chartex" xmlns:cx5="http://schemas.microsoft.com/office/drawing/2016/5/11/chartex" xmlns:cx6="http://schemas.microsoft.com/office/drawing/2016/5/12/chartex" xmlns:cx7="http://schemas.microsoft.com/office/drawing/2016/5/13/chartex" xmlns:cx8="http://schemas.microsoft.com/office/drawing/2016/5/14/chartex" xmlns:mc="http://schemas.openxmlformats.org/markup-compatibility/2006" xmlns:aink="http://schemas.microsoft.com/office/drawing/2016/ink" xmlns:am3d="http://schemas.microsoft.com/office/drawing/2017/model3d" xmlns:o="urn:schemas-microsoft-com:office:office" xmlns:r="http://schemas.openxmlformats.org/officeDocument/2006/relationships" xmlns:m="http://schemas.openxmlformats.org/officeDocument/2006/math" xmlns:v="urn:schemas-microsoft-com:vml" xmlns:wp14="http://schemas.microsoft.com/office/word/2010/wordprocessingDrawing" xmlns:wp="http://schemas.openxmlformats.org/drawingml/2006/wordprocessingDrawing" xmlns:w10="urn:schemas-microsoft-com:office:word" xmlns:w="http://schemas.openxmlformats.org/wordprocessingml/2006/main" xmlns:w14="http://schemas.microsoft.com/office/word/2010/wordml" xmlns:w15="http://schemas.microsoft.com/office/word/2012/wordml" xmlns:w16cid="http://schemas.microsoft.com/office/word/2016/wordml/cid" xmlns:w16se="http://schemas.microsoft.com/office/word/2015/wordml/symex" xmlns:wpg="http://schemas.microsoft.com/office/word/2010/wordprocessingGroup" xmlns:wpi="http://schemas.microsoft.com/office/word/2010/wordprocessingInk" xmlns:wne="http://schemas.microsoft.com/office/word/2006/wordml" xmlns:wps="http://schemas.microsoft.com/office/word/2010/wordprocessingShape" mc:Ignorable="w14 w15 w16se w16cid wp14">
+  <w:endnote w:type="separator" w:id="-1">
+    <w:p>
+      <w:pPr>
+        <w:spacing w:after="0" w:line="240" w:lineRule="auto"/>
+      </w:pPr>
+      <w:r>
+        <w:separator/>
+      </w:r>
+    </w:p>
+  </w:endnote>
+  <w:endnote w:type="continuationSeparator" w:id="0">
+    <w:p>
+      <w:pPr>
+        <w:spacing w:after="0" w:line="240" w:lineRule="auto"/>
+      </w:pPr>
+      <w:r>
+        <w:continuationSeparator/>
+      </w:r>
+    </w:p>
+  </w:endnote>
+</w:endnotes>
+</file>
+
+<file path=word/footer1.xml><?xml version="1.0" encoding="utf-8"?>
+<w:ftr xmlns:wpc="http://schemas.microsoft.com/office/word/2010/wordprocessingCanvas" xmlns:cx="http://schemas.microsoft.com/office/drawing/2014/chartex" xmlns:cx1="http://schemas.microsoft.com/office/drawing/2015/9/8/chartex" xmlns:cx2="http://schemas.microsoft.com/office/drawing/2015/10/21/chartex" xmlns:cx3="http://schemas.microsoft.com/office/drawing/2016/5/9/chartex" xmlns:cx4="http://schemas.microsoft.com/office/drawing/2016/5/10/chartex" xmlns:cx5="http://schemas.microsoft.com/office/drawing/2016/5/11/chartex" xmlns:cx6="http://schemas.microsoft.com/office/drawing/2016/5/12/chartex" xmlns:cx7="http://schemas.microsoft.com/office/drawing/2016/5/13/chartex" xmlns:cx8="http://schemas.microsoft.com/office/drawing/2016/5/14/chartex" xmlns:mc="http://schemas.openxmlformats.org/markup-compatibility/2006" xmlns:aink="http://schemas.microsoft.com/office/drawing/2016/ink" xmlns:am3d="http://schemas.microsoft.com/office/drawing/2017/model3d" xmlns:o="urn:schemas-microsoft-com:office:office" xmlns:r="http://schemas.openxmlformats.org/officeDocument/2006/relationships" xmlns:m="http://schemas.openxmlformats.org/officeDocument/2006/math" xmlns:v="urn:schemas-microsoft-com:vml" xmlns:wp14="http://schemas.microsoft.com/office/word/2010/wordprocessingDrawing" xmlns:wp="http://schemas.openxmlformats.org/drawingml/2006/wordprocessingDrawing" xmlns:w10="urn:schemas-microsoft-com:office:word" xmlns:w="http://schemas.openxmlformats.org/wordprocessingml/2006/main" xmlns:w14="http://schemas.microsoft.com/office/word/2010/wordml" xmlns:w15="http://schemas.microsoft.com/office/word/2012/wordml" xmlns:w16cid="http://schemas.microsoft.com/office/word/2016/wordml/cid" xmlns:w16se="http://schemas.microsoft.com/office/word/2015/wordml/symex" xmlns:wpg="http://schemas.microsoft.com/office/word/2010/wordprocessingGroup" xmlns:wpi="http://schemas.microsoft.com/office/word/2010/wordprocessingInk" xmlns:wne="http://schemas.microsoft.com/office/word/2006/wordml" xmlns:wps="http://schemas.microsoft.com/office/word/2010/wordprocessingShape" mc:Ignorable="w14 w15 w16se w16cid wp14">
+  <w:sdt>
+    <w:sdtPr>
+      <w:id w:val="577943776"/>
+      <w:docPartObj>
+        <w:docPartGallery w:val="Page Numbers (Bottom of Page)"/>
+        <w:docPartUnique/>
+      </w:docPartObj>
+    </w:sdtPr>
+    <w:sdtEndPr>
+      <w:rPr>
+        <w:noProof/>
+      </w:rPr>
+    </w:sdtEndPr>
+    <w:sdtContent>
+      <w:p>
+        <w:pPr>
+          <w:pStyle w:val="Footer"/>
+          <w:jc w:val="center"/>
+        </w:pPr>
+        <w:r>
+          <w:fldChar w:fldCharType="begin"/>
+        </w:r>
+        <w:r>
+          <w:instrText xml:space="preserve"> PAGE   \* MERGEFORMAT </w:instrText>
+        </w:r>
+        <w:r>
+          <w:fldChar w:fldCharType="separate"/>
+        </w:r>
+        <w:r>
+          <w:rPr>
+            <w:noProof/>
+          </w:rPr>
+          <w:t>2</w:t>
+        </w:r>
+        <w:r>
+          <w:rPr>
+            <w:noProof/>
+          </w:rPr>
+          <w:fldChar w:fldCharType="end"/>
+        </w:r>
+      </w:p>
+    </w:sdtContent>
+  </w:sdt>
+  <w:p>
+    <w:pPr>
+      <w:pStyle w:val="Footer"/>
+    </w:pPr>
+  </w:p>
+</w:ftr>
+</file>
+
+<file path=word/footnotes.xml><?xml version="1.0" encoding="utf-8"?>
+<w:footnotes xmlns:wpc="http://schemas.microsoft.com/office/word/2010/wordprocessingCanvas" xmlns:cx="http://schemas.microsoft.com/office/drawing/2014/chartex" xmlns:cx1="http://schemas.microsoft.com/office/drawing/2015/9/8/chartex" xmlns:cx2="http://schemas.microsoft.com/office/drawing/2015/10/21/chartex" xmlns:cx3="http://schemas.microsoft.com/office/drawing/2016/5/9/chartex" xmlns:cx4="http://schemas.microsoft.com/office/drawing/2016/5/10/chartex" xmlns:cx5="http://schemas.microsoft.com/office/drawing/2016/5/11/chartex" xmlns:cx6="http://schemas.microsoft.com/office/drawing/2016/5/12/chartex" xmlns:cx7="http://schemas.microsoft.com/office/drawing/2016/5/13/chartex" xmlns:cx8="http://schemas.microsoft.com/office/drawing/2016/5/14/chartex" xmlns:mc="http://schemas.openxmlformats.org/markup-compatibility/2006" xmlns:aink="http://schemas.microsoft.com/office/drawing/2016/ink" xmlns:am3d="http://schemas.microsoft.com/office/drawing/2017/model3d" xmlns:o="urn:schemas-microsoft-com:office:office" xmlns:r="http://schemas.openxmlformats.org/officeDocument/2006/relationships" xmlns:m="http://schemas.openxmlformats.org/officeDocument/2006/math" xmlns:v="urn:schemas-microsoft-com:vml" xmlns:wp14="http://schemas.microsoft.com/office/word/2010/wordprocessingDrawing" xmlns:wp="http://schemas.openxmlformats.org/drawingml/2006/wordprocessingDrawing" xmlns:w10="urn:schemas-microsoft-com:office:word" xmlns:w="http://schemas.openxmlformats.org/wordprocessingml/2006/main" xmlns:w14="http://schemas.microsoft.com/office/word/2010/wordml" xmlns:w15="http://schemas.microsoft.com/office/word/2012/wordml" xmlns:w16cid="http://schemas.microsoft.com/office/word/2016/wordml/cid" xmlns:w16se="http://schemas.microsoft.com/office/word/2015/wordml/symex" xmlns:wpg="http://schemas.microsoft.com/office/word/2010/wordprocessingGroup" xmlns:wpi="http://schemas.microsoft.com/office/word/2010/wordprocessingInk" xmlns:wne="http://schemas.microsoft.com/office/word/2006/wordml" xmlns:wps="http://schemas.microsoft.com/office/word/2010/wordprocessingShape" mc:Ignorable="w14 w15 w16se w16cid wp14">
+  <w:footnote w:type="separator" w:id="-1">
+    <w:p>
+      <w:pPr>
+        <w:spacing w:after="0" w:line="240" w:lineRule="auto"/>
+      </w:pPr>
+      <w:r>
+        <w:separator/>
+      </w:r>
+    </w:p>
+  </w:footnote>
+  <w:footnote w:type="continuationSeparator" w:id="0">
+    <w:p>
+      <w:pPr>
+        <w:spacing w:after="0" w:line="240" w:lineRule="auto"/>
+      </w:pPr>
+      <w:r>
+        <w:continuationSeparator/>
+      </w:r>
+    </w:p>
+  </w:footnote>
+</w:footnotes>
+</file>
+
+<file path=word/numbering.xml><?xml version="1.0" encoding="utf-8"?>
+<w:numbering xmlns:wpc="http://schemas.microsoft.com/office/word/2010/wordprocessingCanvas" xmlns:cx="http://schemas.microsoft.com/office/drawing/2014/chartex" xmlns:cx1="http://schemas.microsoft.com/office/drawing/2015/9/8/chartex" xmlns:cx2="http://schemas.microsoft.com/office/drawing/2015/10/21/chartex" xmlns:cx3="http://schemas.microsoft.com/office/drawing/2016/5/9/chartex" xmlns:cx4="http://schemas.microsoft.com/office/drawing/2016/5/10/chartex" xmlns:cx5="http://schemas.microsoft.com/office/drawing/2016/5/11/chartex" xmlns:cx6="http://schemas.microsoft.com/office/drawing/2016/5/12/chartex" xmlns:cx7="http://schemas.microsoft.com/office/drawing/2016/5/13/chartex" xmlns:cx8="http://schemas.microsoft.com/office/drawing/2016/5/14/chartex" xmlns:mc="http://schemas.openxmlformats.org/markup-compatibility/2006" xmlns:aink="http://schemas.microsoft.com/office/drawing/2016/ink" xmlns:am3d="http://schemas.microsoft.com/office/drawing/2017/model3d" xmlns:o="urn:schemas-microsoft-com:office:office" xmlns:r="http://schemas.openxmlformats.org/officeDocument/2006/relationships" xmlns:m="http://schemas.openxmlformats.org/officeDocument/2006/math" xmlns:v="urn:schemas-microsoft-com:vml" xmlns:wp14="http://schemas.microsoft.com/office/word/2010/wordprocessingDrawing" xmlns:wp="http://schemas.openxmlformats.org/drawingml/2006/wordprocessingDrawing" xmlns:w10="urn:schemas-microsoft-com:office:word" xmlns:w="http://schemas.openxmlformats.org/wordprocessingml/2006/main" xmlns:w14="http://schemas.microsoft.com/office/word/2010/wordml" xmlns:w15="http://schemas.microsoft.com/office/word/2012/wordml" xmlns:w16cid="http://schemas.microsoft.com/office/word/2016/wordml/cid" xmlns:w16se="http://schemas.microsoft.com/office/word/2015/wordml/symex" xmlns:wpg="http://schemas.microsoft.com/office/word/2010/wordprocessingGroup" xmlns:wpi="http://schemas.microsoft.com/office/word/2010/wordprocessingInk" xmlns:wne="http://schemas.microsoft.com/office/word/2006/wordml" xmlns:wps="http://schemas.microsoft.com/office/word/2010/wordprocessingShape" mc:Ignorable="w14 w15 w16se w16cid wp14">
+  <w:abstractNum w:abstractNumId="0" w15:restartNumberingAfterBreak="0">
+    <w:nsid w:val="1BBE7DB6"/>
+    <w:multiLevelType w:val="hybridMultilevel"/>
+    <w:tmpl w:val="0722E09C"/>
+    <w:lvl w:ilvl="0" w:tplc="04090001">
+      <w:start w:val="1"/>
+      <w:numFmt w:val="bullet"/>
+      <w:lvlText w:val=""/>
+      <w:lvlJc w:val="left"/>
+      <w:pPr>
+        <w:ind w:left="720" w:hanging="360"/>
+      </w:pPr>
+      <w:rPr>
+        <w:rFonts w:ascii="Symbol" w:hAnsi="Symbol" w:hint="default"/>
+      </w:rPr>
+    </w:lvl>
+    <w:lvl w:ilvl="1" w:tplc="04090003" w:tentative="1">
+      <w:start w:val="1"/>
+      <w:numFmt w:val="bullet"/>
+      <w:lvlText w:val="o"/>
+      <w:lvlJc w:val="left"/>
+      <w:pPr>
+        <w:ind w:left="1440" w:hanging="360"/>
+      </w:pPr>
+      <w:rPr>
+        <w:rFonts w:ascii="Courier New" w:hAnsi="Courier New" w:cs="Courier New" w:hint="default"/>
+      </w:rPr>
+    </w:lvl>
+    <w:lvl w:ilvl="2" w:tplc="04090005" w:tentative="1">
+      <w:start w:val="1"/>
+      <w:numFmt w:val="bullet"/>
+      <w:lvlText w:val=""/>
+      <w:lvlJc w:val="left"/>
+      <w:pPr>
+        <w:ind w:left="2160" w:hanging="360"/>
+      </w:pPr>
+      <w:rPr>
+        <w:rFonts w:ascii="Wingdings" w:hAnsi="Wingdings" w:hint="default"/>
+      </w:rPr>
+    </w:lvl>
+    <w:lvl w:ilvl="3" w:tplc="04090001" w:tentative="1">
+      <w:start w:val="1"/>
+      <w:numFmt w:val="bullet"/>
+      <w:lvlText w:val=""/>
+      <w:lvlJc w:val="left"/>
+      <w:pPr>
+        <w:ind w:left="2880" w:hanging="360"/>
+      </w:pPr>
+      <w:rPr>
+        <w:rFonts w:ascii="Symbol" w:hAnsi="Symbol" w:hint="default"/>
+      </w:rPr>
+    </w:lvl>
+    <w:lvl w:ilvl="4" w:tplc="04090003" w:tentative="1">
+      <w:start w:val="1"/>
+      <w:numFmt w:val="bullet"/>
+      <w:lvlText w:val="o"/>
+      <w:lvlJc w:val="left"/>
+      <w:pPr>
+        <w:ind w:left="3600" w:hanging="360"/>
+      </w:pPr>
+      <w:rPr>
+        <w:rFonts w:ascii="Courier New" w:hAnsi="Courier New" w:cs="Courier New" w:hint="default"/>
+      </w:rPr>
+    </w:lvl>
+    <w:lvl w:ilvl="5" w:tplc="04090005" w:tentative="1">
+      <w:start w:val="1"/>
+      <w:numFmt w:val="bullet"/>
+      <w:lvlText w:val=""/>
+      <w:lvlJc w:val="left"/>
+      <w:pPr>
+        <w:ind w:left="4320" w:hanging="360"/>
+      </w:pPr>
+      <w:rPr>
+        <w:rFonts w:ascii="Wingdings" w:hAnsi="Wingdings" w:hint="default"/>
+      </w:rPr>
+    </w:lvl>
+    <w:lvl w:ilvl="6" w:tplc="04090001" w:tentative="1">
+      <w:start w:val="1"/>
+      <w:numFmt w:val="bullet"/>
+      <w:lvlText w:val=""/>
+      <w:lvlJc w:val="left"/>
+      <w:pPr>
+        <w:ind w:left="5040" w:hanging="360"/>
+      </w:pPr>
+      <w:rPr>
+        <w:rFonts w:ascii="Symbol" w:hAnsi="Symbol" w:hint="default"/>
+      </w:rPr>
+    </w:lvl>
+    <w:lvl w:ilvl="7" w:tplc="04090003" w:tentative="1">
+      <w:start w:val="1"/>
+      <w:numFmt w:val="bullet"/>
+      <w:lvlText w:val="o"/>
+      <w:lvlJc w:val="left"/>
+      <w:pPr>
+        <w:ind w:left="5760" w:hanging="360"/>
+      </w:pPr>
+      <w:rPr>
+        <w:rFonts w:ascii="Courier New" w:hAnsi="Courier New" w:cs="Courier New" w:hint="default"/>
+      </w:rPr>
+    </w:lvl>
+    <w:lvl w:ilvl="8" w:tplc="04090005" w:tentative="1">
+      <w:start w:val="1"/>
+      <w:numFmt w:val="bullet"/>
+      <w:lvlText w:val=""/>
+      <w:lvlJc w:val="left"/>
+      <w:pPr>
+        <w:ind w:left="6480" w:hanging="360"/>
+      </w:pPr>
+      <w:rPr>
+        <w:rFonts w:ascii="Wingdings" w:hAnsi="Wingdings" w:hint="default"/>
+      </w:rPr>
+    </w:lvl>
+  </w:abstractNum>
+  <w:num w:numId="1">
+    <w:abstractNumId w:val="0"/>
+  </w:num>
+</w:numbering>
 </file>
 
 <file path=word/styles.xml><?xml version="1.0" encoding="utf-8"?>
@@ -825,6 +3190,118 @@
     <w:semiHidden/>
     <w:unhideWhenUsed/>
   </w:style>
+  <w:style w:type="paragraph" w:styleId="Header">
+    <w:name w:val="header"/>
+    <w:basedOn w:val="Normal"/>
+    <w:link w:val="HeaderChar"/>
+    <w:uiPriority w:val="99"/>
+    <w:unhideWhenUsed/>
+    <w:rsid w:val="00380D78"/>
+    <w:pPr>
+      <w:tabs>
+        <w:tab w:val="center" w:pos="4680"/>
+        <w:tab w:val="right" w:pos="9360"/>
+      </w:tabs>
+      <w:spacing w:after="0" w:line="240" w:lineRule="auto"/>
+    </w:pPr>
+  </w:style>
+  <w:style w:type="character" w:customStyle="1" w:styleId="HeaderChar">
+    <w:name w:val="Header Char"/>
+    <w:basedOn w:val="DefaultParagraphFont"/>
+    <w:link w:val="Header"/>
+    <w:uiPriority w:val="99"/>
+    <w:rsid w:val="00380D78"/>
+  </w:style>
+  <w:style w:type="paragraph" w:styleId="Footer">
+    <w:name w:val="footer"/>
+    <w:basedOn w:val="Normal"/>
+    <w:link w:val="FooterChar"/>
+    <w:uiPriority w:val="99"/>
+    <w:unhideWhenUsed/>
+    <w:rsid w:val="00380D78"/>
+    <w:pPr>
+      <w:tabs>
+        <w:tab w:val="center" w:pos="4680"/>
+        <w:tab w:val="right" w:pos="9360"/>
+      </w:tabs>
+      <w:spacing w:after="0" w:line="240" w:lineRule="auto"/>
+    </w:pPr>
+  </w:style>
+  <w:style w:type="character" w:customStyle="1" w:styleId="FooterChar">
+    <w:name w:val="Footer Char"/>
+    <w:basedOn w:val="DefaultParagraphFont"/>
+    <w:link w:val="Footer"/>
+    <w:uiPriority w:val="99"/>
+    <w:rsid w:val="00380D78"/>
+  </w:style>
+  <w:style w:type="paragraph" w:styleId="ListParagraph">
+    <w:name w:val="List Paragraph"/>
+    <w:basedOn w:val="Normal"/>
+    <w:uiPriority w:val="34"/>
+    <w:qFormat/>
+    <w:rsid w:val="00380D78"/>
+    <w:pPr>
+      <w:ind w:left="720"/>
+      <w:contextualSpacing/>
+    </w:pPr>
+  </w:style>
+  <w:style w:type="table" w:styleId="TableGrid">
+    <w:name w:val="Table Grid"/>
+    <w:basedOn w:val="TableNormal"/>
+    <w:uiPriority w:val="39"/>
+    <w:rsid w:val="00380D78"/>
+    <w:pPr>
+      <w:spacing w:after="0" w:line="240" w:lineRule="auto"/>
+    </w:pPr>
+    <w:tblPr>
+      <w:tblBorders>
+        <w:top w:val="single" w:sz="4" w:space="0" w:color="auto"/>
+        <w:left w:val="single" w:sz="4" w:space="0" w:color="auto"/>
+        <w:bottom w:val="single" w:sz="4" w:space="0" w:color="auto"/>
+        <w:right w:val="single" w:sz="4" w:space="0" w:color="auto"/>
+        <w:insideH w:val="single" w:sz="4" w:space="0" w:color="auto"/>
+        <w:insideV w:val="single" w:sz="4" w:space="0" w:color="auto"/>
+      </w:tblBorders>
+    </w:tblPr>
+  </w:style>
+  <w:style w:type="table" w:customStyle="1" w:styleId="Style1">
+    <w:name w:val="Style1"/>
+    <w:basedOn w:val="TableNormal"/>
+    <w:uiPriority w:val="99"/>
+    <w:rsid w:val="00380D78"/>
+    <w:pPr>
+      <w:spacing w:after="0" w:line="240" w:lineRule="auto"/>
+    </w:pPr>
+    <w:rPr>
+      <w:rFonts w:ascii="Times New Roman" w:hAnsi="Times New Roman"/>
+      <w:sz w:val="20"/>
+    </w:rPr>
+    <w:tblPr>
+      <w:tblBorders>
+        <w:bottom w:val="single" w:sz="18" w:space="0" w:color="auto"/>
+      </w:tblBorders>
+    </w:tblPr>
+    <w:tcPr>
+      <w:shd w:val="clear" w:color="auto" w:fill="auto"/>
+      <w:vAlign w:val="center"/>
+    </w:tcPr>
+    <w:tblStylePr w:type="firstRow">
+      <w:tblPr/>
+      <w:tcPr>
+        <w:tcBorders>
+          <w:top w:val="single" w:sz="18" w:space="0" w:color="auto"/>
+          <w:left w:val="nil"/>
+          <w:bottom w:val="single" w:sz="4" w:space="0" w:color="auto"/>
+          <w:right w:val="nil"/>
+          <w:insideH w:val="nil"/>
+          <w:insideV w:val="nil"/>
+          <w:tl2br w:val="nil"/>
+          <w:tr2bl w:val="nil"/>
+        </w:tcBorders>
+        <w:shd w:val="clear" w:color="auto" w:fill="auto"/>
+      </w:tcPr>
+    </w:tblStylePr>
+  </w:style>
 </w:styles>
 </file>
 
@@ -1121,4 +3598,16 @@
     </a:ext>
   </a:extLst>
 </a:theme>
+</file>
+
+<file path=customXml/item1.xml><?xml version="1.0" encoding="utf-8"?>
+<b:Sources xmlns:b="http://schemas.openxmlformats.org/officeDocument/2006/bibliography" xmlns="http://schemas.openxmlformats.org/officeDocument/2006/bibliography" SelectedStyle="\APASixthEditionOfficeOnline.xsl" StyleName="APA" Version="6"/>
+</file>
+
+<file path=customXml/itemProps1.xml><?xml version="1.0" encoding="utf-8"?>
+<ds:datastoreItem xmlns:ds="http://schemas.openxmlformats.org/officeDocument/2006/customXml" ds:itemID="{218FC47A-4E9B-4139-9ACC-78ECC6479100}">
+  <ds:schemaRefs>
+    <ds:schemaRef ds:uri="http://schemas.openxmlformats.org/officeDocument/2006/bibliography"/>
+  </ds:schemaRefs>
+</ds:datastoreItem>
 </file>
</xml_diff>